<commit_message>
Finished talking about D* on my Dissertation
</commit_message>
<xml_diff>
--- a/Analising applicable techniques that can be used to navigate an agent across a dynamic environment.docx
+++ b/Analising applicable techniques that can be used to navigate an agent across a dynamic environment.docx
@@ -1,12 +1,10 @@
 
 <file path=word/document.xml><?xml version="1.0" encoding="utf-8"?>
-<w:document xmlns:o="urn:schemas-microsoft-com:office:office" xmlns:r="http://schemas.openxmlformats.org/officeDocument/2006/relationships" xmlns:v="urn:schemas-microsoft-com:vml" xmlns:w="http://schemas.openxmlformats.org/wordprocessingml/2006/main" xmlns:w10="urn:schemas-microsoft-com:office:word" xmlns:wp="http://schemas.openxmlformats.org/drawingml/2006/wordprocessingDrawing" xmlns:wps="http://schemas.microsoft.com/office/word/2010/wordprocessingShape" xmlns:wpg="http://schemas.microsoft.com/office/word/2010/wordprocessingGroup" xmlns:mc="http://schemas.openxmlformats.org/markup-compatibility/2006" xmlns:wp14="http://schemas.microsoft.com/office/word/2010/wordprocessingDrawing" xmlns:w14="http://schemas.microsoft.com/office/word/2010/wordml" mc:Ignorable="w14 wp14">
+<w:document xmlns:wpc="http://schemas.microsoft.com/office/word/2010/wordprocessingCanvas" xmlns:cx="http://schemas.microsoft.com/office/drawing/2014/chartex" xmlns:cx1="http://schemas.microsoft.com/office/drawing/2015/9/8/chartex" xmlns:mc="http://schemas.openxmlformats.org/markup-compatibility/2006" xmlns:o="urn:schemas-microsoft-com:office:office" xmlns:r="http://schemas.openxmlformats.org/officeDocument/2006/relationships" xmlns:m="http://schemas.openxmlformats.org/officeDocument/2006/math" xmlns:v="urn:schemas-microsoft-com:vml" xmlns:wp14="http://schemas.microsoft.com/office/word/2010/wordprocessingDrawing" xmlns:wp="http://schemas.openxmlformats.org/drawingml/2006/wordprocessingDrawing" xmlns:w10="urn:schemas-microsoft-com:office:word" xmlns:w="http://schemas.openxmlformats.org/wordprocessingml/2006/main" xmlns:w14="http://schemas.microsoft.com/office/word/2010/wordml" xmlns:w15="http://schemas.microsoft.com/office/word/2012/wordml" xmlns:w16se="http://schemas.microsoft.com/office/word/2015/wordml/symex" xmlns:wpg="http://schemas.microsoft.com/office/word/2010/wordprocessingGroup" xmlns:wpi="http://schemas.microsoft.com/office/word/2010/wordprocessingInk" xmlns:wne="http://schemas.microsoft.com/office/word/2006/wordml" xmlns:wps="http://schemas.microsoft.com/office/word/2010/wordprocessingShape" mc:Ignorable="w14 w15 w16se wp14">
   <w:body>
     <w:p>
       <w:pPr>
-        <w:pStyle w:val="Normal"/>
         <w:jc w:val="center"/>
-        <w:rPr/>
       </w:pPr>
       <w:r>
         <w:rPr>
@@ -18,231 +16,114 @@
     </w:p>
     <w:p>
       <w:pPr>
-        <w:pStyle w:val="Normal"/>
         <w:jc w:val="center"/>
         <w:rPr>
           <w:rFonts w:ascii="Calibri" w:hAnsi="Calibri"/>
-          <w:b w:val="false"/>
-          <w:b w:val="false"/>
-          <w:bCs w:val="false"/>
-          <w:i w:val="false"/>
-          <w:i w:val="false"/>
-          <w:iCs w:val="false"/>
           <w:sz w:val="18"/>
           <w:szCs w:val="18"/>
-          <w:u w:val="none"/>
         </w:rPr>
       </w:pPr>
       <w:r>
         <w:rPr>
           <w:rFonts w:ascii="Calibri" w:hAnsi="Calibri"/>
           <w:b/>
-          <w:bCs w:val="false"/>
-          <w:i w:val="false"/>
-          <w:iCs w:val="false"/>
           <w:color w:val="auto"/>
           <w:sz w:val="18"/>
           <w:szCs w:val="18"/>
-          <w:u w:val="none"/>
-        </w:rPr>
-        <w:t>P</w:t>
-      </w:r>
+        </w:rPr>
+        <w:t xml:space="preserve">Peter Bush (2017) </w:t>
+      </w:r>
+    </w:p>
+    <w:p>
+      <w:pPr>
+        <w:jc w:val="center"/>
+        <w:rPr>
+          <w:rFonts w:ascii="Calibri" w:hAnsi="Calibri"/>
+          <w:sz w:val="18"/>
+          <w:szCs w:val="18"/>
+        </w:rPr>
+      </w:pPr>
       <w:r>
         <w:rPr>
           <w:rFonts w:ascii="Calibri" w:hAnsi="Calibri"/>
           <w:b/>
-          <w:bCs w:val="false"/>
-          <w:i w:val="false"/>
-          <w:iCs w:val="false"/>
           <w:color w:val="auto"/>
           <w:sz w:val="18"/>
           <w:szCs w:val="18"/>
-          <w:u w:val="none"/>
-        </w:rPr>
-        <w:t>eter</w:t>
+        </w:rPr>
+        <w:t xml:space="preserve">School of Computing and Digital Technologies, </w:t>
       </w:r>
       <w:r>
         <w:rPr>
           <w:rFonts w:ascii="Calibri" w:hAnsi="Calibri"/>
           <w:b/>
-          <w:bCs w:val="false"/>
-          <w:i w:val="false"/>
-          <w:iCs w:val="false"/>
-          <w:color w:val="auto"/>
+          <w:color w:val="222222"/>
           <w:sz w:val="18"/>
           <w:szCs w:val="18"/>
-          <w:u w:val="none"/>
-        </w:rPr>
-        <w:t xml:space="preserve"> Bush (2017) </w:t>
+        </w:rPr>
+        <w:t>College Rd, Stoke-on-Trent ST4 2DE</w:t>
+      </w:r>
+      <w:r>
+        <w:rPr>
+          <w:rFonts w:ascii="Calibri" w:hAnsi="Calibri"/>
+          <w:b/>
+          <w:sz w:val="18"/>
+          <w:szCs w:val="18"/>
+        </w:rPr>
+        <w:t xml:space="preserve"> </w:t>
       </w:r>
     </w:p>
     <w:p>
       <w:pPr>
-        <w:pStyle w:val="Normal"/>
         <w:jc w:val="center"/>
-        <w:rPr>
-          <w:rFonts w:ascii="Calibri" w:hAnsi="Calibri"/>
-          <w:b w:val="false"/>
-          <w:b w:val="false"/>
-          <w:bCs w:val="false"/>
-          <w:i w:val="false"/>
-          <w:i w:val="false"/>
-          <w:iCs w:val="false"/>
-          <w:sz w:val="18"/>
-          <w:szCs w:val="18"/>
-          <w:u w:val="none"/>
-        </w:rPr>
-      </w:pPr>
-      <w:r>
-        <w:rPr>
-          <w:rFonts w:ascii="Calibri" w:hAnsi="Calibri"/>
-          <w:b/>
-          <w:bCs w:val="false"/>
-          <w:i w:val="false"/>
-          <w:iCs w:val="false"/>
-          <w:color w:val="auto"/>
-          <w:sz w:val="18"/>
-          <w:szCs w:val="18"/>
-          <w:u w:val="none"/>
-        </w:rPr>
-        <w:t xml:space="preserve">School of </w:t>
-      </w:r>
-      <w:r>
-        <w:rPr>
-          <w:rFonts w:ascii="Calibri" w:hAnsi="Calibri"/>
-          <w:b/>
-          <w:bCs w:val="false"/>
-          <w:i w:val="false"/>
-          <w:iCs w:val="false"/>
-          <w:caps w:val="false"/>
-          <w:smallCaps w:val="false"/>
-          <w:color w:val="auto"/>
-          <w:spacing w:val="0"/>
-          <w:sz w:val="18"/>
-          <w:szCs w:val="18"/>
-          <w:u w:val="none"/>
-        </w:rPr>
-        <w:t>Computing and Digital Technologies</w:t>
-      </w:r>
-      <w:r>
-        <w:rPr>
-          <w:rFonts w:ascii="Calibri" w:hAnsi="Calibri"/>
-          <w:b/>
-          <w:bCs w:val="false"/>
-          <w:i w:val="false"/>
-          <w:iCs w:val="false"/>
-          <w:caps w:val="false"/>
-          <w:smallCaps w:val="false"/>
-          <w:color w:val="auto"/>
-          <w:spacing w:val="0"/>
-          <w:sz w:val="18"/>
-          <w:szCs w:val="18"/>
-          <w:u w:val="none"/>
-        </w:rPr>
-        <w:t xml:space="preserve">, </w:t>
-      </w:r>
-      <w:r>
-        <w:rPr>
-          <w:rFonts w:ascii="Calibri" w:hAnsi="Calibri"/>
-          <w:b/>
-          <w:bCs w:val="false"/>
-          <w:i w:val="false"/>
-          <w:iCs w:val="false"/>
-          <w:caps w:val="false"/>
-          <w:smallCaps w:val="false"/>
-          <w:color w:val="222222"/>
-          <w:spacing w:val="0"/>
-          <w:sz w:val="18"/>
-          <w:szCs w:val="18"/>
-          <w:u w:val="none"/>
-        </w:rPr>
-        <w:t>College Rd, Stoke-on-Trent ST4 2DE</w:t>
-      </w:r>
-      <w:r>
-        <w:rPr>
-          <w:rFonts w:ascii="Calibri" w:hAnsi="Calibri"/>
-          <w:b/>
-          <w:bCs w:val="false"/>
-          <w:i w:val="false"/>
-          <w:iCs w:val="false"/>
-          <w:caps w:val="false"/>
-          <w:smallCaps w:val="false"/>
-          <w:spacing w:val="0"/>
-          <w:sz w:val="18"/>
-          <w:szCs w:val="18"/>
-          <w:u w:val="none"/>
-        </w:rPr>
-        <w:t xml:space="preserve"> </w:t>
+      </w:pPr>
+      <w:r>
+        <w:t>1. Introduction</w:t>
       </w:r>
     </w:p>
     <w:p>
-      <w:pPr>
-        <w:pStyle w:val="Normal"/>
-        <w:jc w:val="center"/>
-        <w:rPr/>
-      </w:pPr>
-      <w:r>
-        <w:rPr/>
-        <w:t>1. Introduction</w:t>
+      <w:r>
+        <w:t xml:space="preserve">A dynamic environment is one that is always changing and therefore in a game the agent must find a way of noticing changes to their environment and work out paths that avoid obstacles at a low cost and is computationally effective to calculate. A* is a static based path-finding technique where the path will be drawn up from the start taking in the agents location and its target, however as noted by </w:t>
+      </w:r>
+      <w:r>
+        <w:rPr>
+          <w:i/>
+          <w:iCs/>
+        </w:rPr>
+        <w:t>McCabe, H. Graham, R. &amp; Sheridan, S. (2003)</w:t>
+      </w:r>
+      <w:r>
+        <w:t xml:space="preserve"> </w:t>
+      </w:r>
+      <w:r>
+        <w:rPr>
+          <w:i/>
+          <w:iCs/>
+        </w:rPr>
+        <w:t>“If a dynamic object then blocks the path the agent would have no knowledge of this and would continue on as normal and walk straight into the object.”</w:t>
+      </w:r>
+      <w:r>
+        <w:t xml:space="preserve"> This would therefore would mean that the AI would have to try and recalculate a new path around the object adding to the CPU overhead.  This is where the need to create more dynamic approaches to path finding to allow for the obstacles in the world to be avoided earlier on, therefore reducing the operating costs.</w:t>
       </w:r>
     </w:p>
     <w:p>
       <w:pPr>
-        <w:pStyle w:val="Normal"/>
-        <w:rPr/>
-      </w:pPr>
-      <w:r>
-        <w:rPr/>
-        <w:t xml:space="preserve">A dynamic environment is one that is always changing and therefore in a game the agent must find a way of noticing changes to their environment and work out paths that avoid obstacles at a low cost and is computationally effective to calculate. A* is a static based path-finding technique where the path will be drawn up from the start taking in the agents location and its target, however as noted by </w:t>
-      </w:r>
-      <w:r>
-        <w:rPr>
-          <w:i/>
-          <w:iCs/>
-        </w:rPr>
-        <w:t>McCabe, H. Graham, R. &amp; Sheridan, S. (2003)</w:t>
-      </w:r>
-      <w:r>
-        <w:rPr/>
-        <w:t xml:space="preserve"> </w:t>
-      </w:r>
-      <w:r>
-        <w:rPr>
-          <w:i/>
-          <w:iCs/>
-        </w:rPr>
-        <w:t>“If a dynamic object then blocks the path the agent would have no knowledge of this and would continue on as normal and walk straight into the object.”</w:t>
-      </w:r>
-      <w:r>
-        <w:rPr/>
-        <w:t xml:space="preserve"> This would therefore would mean that the AI would have to try and recalculate a new path around the object adding to the CPU overhead.  This is where the need to create more dynamic approaches to path finding to allow for the obstacles in the world to be avoided earlier on, therefore reducing the operating costs.</w:t>
+        <w:jc w:val="center"/>
+      </w:pPr>
+      <w:r>
+        <w:t xml:space="preserve">2. Extended Distance Propagation Algorithm (EDP) </w:t>
       </w:r>
     </w:p>
     <w:p>
-      <w:pPr>
-        <w:pStyle w:val="Normal"/>
-        <w:jc w:val="center"/>
-        <w:rPr/>
-      </w:pPr>
-      <w:r>
-        <w:rPr/>
-        <w:t>2</w:t>
-      </w:r>
-      <w:r>
-        <w:rPr/>
-        <w:t xml:space="preserve">. Extended Distance Propagation Algorithm (EDP) </w:t>
-      </w:r>
-    </w:p>
-    <w:p>
-      <w:pPr>
-        <w:pStyle w:val="Normal"/>
-        <w:rPr/>
-      </w:pPr>
-      <w:r>
+      <w:r>
+        <w:rPr>
+          <w:noProof/>
+          <w:lang w:val="en-GB" w:eastAsia="en-GB"/>
+        </w:rPr>
         <mc:AlternateContent>
           <mc:Choice Requires="wps">
             <w:drawing>
-              <wp:anchor behindDoc="0" distT="0" distB="0" distL="0" distR="0" simplePos="0" locked="0" layoutInCell="1" allowOverlap="1" relativeHeight="3">
+              <wp:anchor distT="0" distB="0" distL="0" distR="0" simplePos="0" relativeHeight="3" behindDoc="0" locked="0" layoutInCell="1" allowOverlap="1">
                 <wp:simplePos x="0" y="0"/>
                 <wp:positionH relativeFrom="column">
                   <wp:posOffset>38100</wp:posOffset>
@@ -254,6 +135,7 @@
                 <wp:effectExtent l="0" t="0" r="0" b="0"/>
                 <wp:wrapSquare wrapText="largest"/>
                 <wp:docPr id="1" name="Shape1"/>
+                <wp:cNvGraphicFramePr/>
                 <a:graphic xmlns:a="http://schemas.openxmlformats.org/drawingml/2006/main">
                   <a:graphicData uri="http://schemas.microsoft.com/office/word/2010/wordprocessingShape">
                     <wps:wsp>
@@ -272,9 +154,15 @@
                         </a:ln>
                       </wps:spPr>
                       <wps:style>
-                        <a:lnRef idx="0"/>
-                        <a:fillRef idx="0"/>
-                        <a:effectRef idx="0"/>
+                        <a:lnRef idx="0">
+                          <a:scrgbClr r="0" g="0" b="0"/>
+                        </a:lnRef>
+                        <a:fillRef idx="0">
+                          <a:scrgbClr r="0" g="0" b="0"/>
+                        </a:fillRef>
+                        <a:effectRef idx="0">
+                          <a:scrgbClr r="0" g="0" b="0"/>
+                        </a:effectRef>
                         <a:fontRef idx="minor"/>
                       </wps:style>
                       <wps:txbx>
@@ -282,15 +170,11 @@
                           <w:p>
                             <w:pPr>
                               <w:pStyle w:val="FrameContents"/>
-                              <w:overflowPunct w:val="true"/>
-                              <w:spacing w:lineRule="auto" w:line="240" w:before="0" w:after="0"/>
+                              <w:spacing w:after="0" w:line="240" w:lineRule="auto"/>
                               <w:jc w:val="center"/>
-                              <w:rPr/>
                             </w:pPr>
                             <w:r>
                               <w:rPr>
-                                <w:rFonts w:eastAsia="Calibri" w:cs="" w:cstheme="minorBidi" w:eastAsiaTheme="minorHAnsi"/>
-                                <w:color w:val="00000A"/>
                                 <w:sz w:val="16"/>
                                 <w:szCs w:val="16"/>
                                 <w:lang w:val="en-GB"/>
@@ -301,35 +185,39 @@
                           <w:p>
                             <w:pPr>
                               <w:pStyle w:val="FrameContents"/>
-                              <w:overflowPunct w:val="true"/>
-                              <w:spacing w:lineRule="auto" w:line="240" w:before="0" w:after="0"/>
+                              <w:spacing w:after="0" w:line="240" w:lineRule="auto"/>
                               <w:jc w:val="center"/>
-                              <w:rPr/>
                             </w:pPr>
                             <w:r>
                               <w:rPr>
-                                <w:rFonts w:eastAsia="Calibri" w:cs="" w:cstheme="minorBidi" w:eastAsiaTheme="minorHAnsi"/>
-                                <w:color w:val="00000A"/>
                                 <w:sz w:val="16"/>
                                 <w:szCs w:val="16"/>
                                 <w:lang w:val="en-GB"/>
                               </w:rPr>
                               <w:t xml:space="preserve"> </w:t>
                             </w:r>
+                            <w:proofErr w:type="gramStart"/>
                             <w:r>
                               <w:rPr>
-                                <w:rFonts w:eastAsia="Calibri" w:cs="" w:cstheme="minorBidi" w:eastAsiaTheme="minorHAnsi"/>
-                                <w:color w:val="00000A"/>
                                 <w:sz w:val="16"/>
                                 <w:szCs w:val="16"/>
                                 <w:lang w:val="en-GB"/>
                               </w:rPr>
-                              <w:t>with barrier at location 6</w:t>
+                              <w:t>with</w:t>
+                            </w:r>
+                            <w:proofErr w:type="gramEnd"/>
+                            <w:r>
+                              <w:rPr>
+                                <w:sz w:val="16"/>
+                                <w:szCs w:val="16"/>
+                                <w:lang w:val="en-GB"/>
+                              </w:rPr>
+                              <w:t xml:space="preserve"> barrier at location 6</w:t>
                             </w:r>
                           </w:p>
                         </w:txbxContent>
                       </wps:txbx>
-                      <wps:bodyPr lIns="0" rIns="0" tIns="0" bIns="0">
+                      <wps:bodyPr lIns="0" tIns="0" rIns="0" bIns="0">
                         <a:spAutoFit/>
                       </wps:bodyPr>
                     </wps:wsp>
@@ -340,24 +228,17 @@
           </mc:Choice>
           <mc:Fallback>
             <w:pict>
-              <v:rect id="shape_0" ID="Shape1" stroked="f" style="position:absolute;margin-left:3pt;margin-top:166.5pt;width:103.5pt;height:19.35pt">
-                <w10:wrap type="square"/>
-                <v:fill o:detectmouseclick="t" on="false"/>
-                <v:stroke color="#3465a4" joinstyle="round" endcap="flat"/>
-                <v:textbox>
+              <v:rect id="Shape1" o:spid="_x0000_s1026" style="position:absolute;margin-left:3pt;margin-top:166.5pt;width:103.6pt;height:19.45pt;z-index:3;visibility:visible;mso-wrap-style:square;mso-wrap-distance-left:0;mso-wrap-distance-top:0;mso-wrap-distance-right:0;mso-wrap-distance-bottom:0;mso-position-horizontal:absolute;mso-position-horizontal-relative:text;mso-position-vertical:absolute;mso-position-vertical-relative:text;v-text-anchor:top" o:gfxdata="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" filled="f" stroked="f">
+                <v:textbox style="mso-fit-shape-to-text:t" inset="0,0,0,0">
                   <w:txbxContent>
                     <w:p>
                       <w:pPr>
                         <w:pStyle w:val="FrameContents"/>
-                        <w:overflowPunct w:val="true"/>
-                        <w:spacing w:lineRule="auto" w:line="240" w:before="0" w:after="0"/>
+                        <w:spacing w:after="0" w:line="240" w:lineRule="auto"/>
                         <w:jc w:val="center"/>
-                        <w:rPr/>
                       </w:pPr>
                       <w:r>
                         <w:rPr>
-                          <w:rFonts w:eastAsia="Calibri" w:cs="" w:cstheme="minorBidi" w:eastAsiaTheme="minorHAnsi"/>
-                          <w:color w:val="00000A"/>
                           <w:sz w:val="16"/>
                           <w:szCs w:val="16"/>
                           <w:lang w:val="en-GB"/>
@@ -368,40 +249,51 @@
                     <w:p>
                       <w:pPr>
                         <w:pStyle w:val="FrameContents"/>
-                        <w:overflowPunct w:val="true"/>
-                        <w:spacing w:lineRule="auto" w:line="240" w:before="0" w:after="0"/>
+                        <w:spacing w:after="0" w:line="240" w:lineRule="auto"/>
                         <w:jc w:val="center"/>
-                        <w:rPr/>
                       </w:pPr>
                       <w:r>
                         <w:rPr>
-                          <w:rFonts w:eastAsia="Calibri" w:cs="" w:cstheme="minorBidi" w:eastAsiaTheme="minorHAnsi"/>
-                          <w:color w:val="00000A"/>
                           <w:sz w:val="16"/>
                           <w:szCs w:val="16"/>
                           <w:lang w:val="en-GB"/>
                         </w:rPr>
                         <w:t xml:space="preserve"> </w:t>
                       </w:r>
+                      <w:proofErr w:type="gramStart"/>
                       <w:r>
                         <w:rPr>
-                          <w:rFonts w:eastAsia="Calibri" w:cs="" w:cstheme="minorBidi" w:eastAsiaTheme="minorHAnsi"/>
-                          <w:color w:val="00000A"/>
                           <w:sz w:val="16"/>
                           <w:szCs w:val="16"/>
                           <w:lang w:val="en-GB"/>
                         </w:rPr>
-                        <w:t>with barrier at location 6</w:t>
+                        <w:t>with</w:t>
+                      </w:r>
+                      <w:proofErr w:type="gramEnd"/>
+                      <w:r>
+                        <w:rPr>
+                          <w:sz w:val="16"/>
+                          <w:szCs w:val="16"/>
+                          <w:lang w:val="en-GB"/>
+                        </w:rPr>
+                        <w:t xml:space="preserve"> barrier at location 6</w:t>
                       </w:r>
                     </w:p>
                   </w:txbxContent>
                 </v:textbox>
+                <w10:wrap type="square" side="largest"/>
               </v:rect>
             </w:pict>
           </mc:Fallback>
         </mc:AlternateContent>
+      </w:r>
+      <w:r>
+        <w:rPr>
+          <w:noProof/>
+          <w:lang w:val="en-GB" w:eastAsia="en-GB"/>
+        </w:rPr>
         <w:drawing>
-          <wp:anchor behindDoc="0" distT="0" distB="0" distL="0" distR="0" simplePos="0" locked="0" layoutInCell="1" allowOverlap="1" relativeHeight="2">
+          <wp:anchor distT="0" distB="0" distL="0" distR="0" simplePos="0" relativeHeight="2" behindDoc="0" locked="0" layoutInCell="1" allowOverlap="1">
             <wp:simplePos x="0" y="0"/>
             <wp:positionH relativeFrom="column">
               <wp:posOffset>-23495</wp:posOffset>
@@ -412,7 +304,7 @@
             <wp:extent cx="1433830" cy="1458595"/>
             <wp:effectExtent l="0" t="0" r="0" b="0"/>
             <wp:wrapSquare wrapText="largest"/>
-            <wp:docPr id="3" name="Image1" descr=""/>
+            <wp:docPr id="3" name="Image1"/>
             <wp:cNvGraphicFramePr>
               <a:graphicFrameLocks xmlns:a="http://schemas.openxmlformats.org/drawingml/2006/main" noChangeAspect="1"/>
             </wp:cNvGraphicFramePr>
@@ -420,13 +312,13 @@
               <a:graphicData uri="http://schemas.openxmlformats.org/drawingml/2006/picture">
                 <pic:pic xmlns:pic="http://schemas.openxmlformats.org/drawingml/2006/picture">
                   <pic:nvPicPr>
-                    <pic:cNvPr id="3" name="Image1" descr=""/>
+                    <pic:cNvPr id="3" name="Image1"/>
                     <pic:cNvPicPr>
                       <a:picLocks noChangeAspect="1" noChangeArrowheads="1"/>
                     </pic:cNvPicPr>
                   </pic:nvPicPr>
                   <pic:blipFill>
-                    <a:blip r:embed="rId2"/>
+                    <a:blip r:embed="rId7"/>
                     <a:srcRect l="11031" t="9489" r="12134" b="8733"/>
                     <a:stretch>
                       <a:fillRect/>
@@ -448,7 +340,6 @@
         </w:drawing>
       </w:r>
       <w:r>
-        <w:rPr/>
         <w:t>This approach utilities the abilities of A* but also labels each point on a map to either be a traversable node (</w:t>
       </w:r>
       <w:r>
@@ -459,8 +350,15 @@
         <w:t>Free Space</w:t>
       </w:r>
       <w:r>
-        <w:rPr/>
-        <w:t xml:space="preserve">) or and obstacle and only allowing the agent to occupy a free space on the map. </w:t>
+        <w:t xml:space="preserve">) or </w:t>
+      </w:r>
+      <w:proofErr w:type="spellStart"/>
+      <w:r>
+        <w:t>and</w:t>
+      </w:r>
+      <w:proofErr w:type="spellEnd"/>
+      <w:r>
+        <w:t xml:space="preserve"> obstacle and only allowing the agent to occupy a free space on the map. </w:t>
       </w:r>
       <w:r>
         <w:rPr>
@@ -470,10 +368,6 @@
         <w:t xml:space="preserve">Ji, S. Yang, L. (2012) </w:t>
       </w:r>
       <w:r>
-        <w:rPr>
-          <w:i w:val="false"/>
-          <w:iCs w:val="false"/>
-        </w:rPr>
         <w:t xml:space="preserve">illustrate a diagram </w:t>
       </w:r>
       <w:r>
@@ -484,10 +378,6 @@
         <w:t xml:space="preserve">Figure 1 </w:t>
       </w:r>
       <w:r>
-        <w:rPr>
-          <w:i w:val="false"/>
-          <w:iCs w:val="false"/>
-        </w:rPr>
         <w:t xml:space="preserve">which shows one single node that the agent would have to avoid. EDP also uses 16-Adjacency test on nodes to guarantee the most optimal path is generated in a reduced time using the expanded search area.  </w:t>
       </w:r>
       <w:r>
@@ -498,10 +388,6 @@
         <w:t xml:space="preserve">Ji, S. Yang, L. (2012) </w:t>
       </w:r>
       <w:r>
-        <w:rPr>
-          <w:i w:val="false"/>
-          <w:iCs w:val="false"/>
-        </w:rPr>
         <w:t>noted that searching</w:t>
       </w:r>
       <w:r>
@@ -512,188 +398,353 @@
         <w:t xml:space="preserve"> “is only related with the size of the map” </w:t>
       </w:r>
       <w:r>
-        <w:rPr>
-          <w:i w:val="false"/>
-          <w:iCs w:val="false"/>
-        </w:rPr>
-        <w:t>and each node describing its row and column and assigned value to specify if it is clear or not.  Due to the small amount of information needed and the search cost relating to the maps size this algorithm remains O(n) where n is the number of grids of the grid map keeping it viable for the use in games due to its low use cost. When it comes to generating the path to follow EDP utilises an approach that is commonly found in real time path finding where any dynamic obstacles are treated as static objects and the path is constantly re-planned when the dynamic obstacles move. The general principal of EDP is that the algorithm spreads out from the target node, If the node that is checked contains an obstacle it is given a specific ID value and the algorithm will test other nodes, storing their minimum cost to the target (Using a diagonal distance heuristic). Once the algorithm reaches the agents nearest node the agent will move to the node within the 16-Adjacency test where the minimal cost is the lowest, repeating until it arrives at the target node or one of the obstacles move, in which case the agent will have a new path generated from its current node to the target again updating the nodes between to make sure they still don’t contain any obstacles.</w:t>
+        <w:t xml:space="preserve">and each node describing its row and column and assigned value to specify if it is clear or not.  Due to the small amount of information needed and the search cost relating to the maps size this algorithm remains </w:t>
+      </w:r>
+      <w:proofErr w:type="gramStart"/>
+      <w:r>
+        <w:t>O(</w:t>
+      </w:r>
+      <w:proofErr w:type="gramEnd"/>
+      <w:r>
+        <w:t>n) where n is the number of grids of the grid map keeping it viable for the use in games due to its low use cost. When it comes to generating the path to follow EDP utilises an approach that is commonly found in real time path finding where any dynamic obstacles are treated as static objects and the path is constantly re-planned when the dynamic obstacles move. The general principal of EDP is that the algorithm spreads out from the target node, If the node that is checked contains an obstacle it is given a specific ID value and the algorithm will test other nodes, storing their minimum cost to the target (Using a diagonal distance heuristic). Once the algorithm reaches the agents nearest node the agent will move to the node within the 16-Adjacency test where the minimal cost is the lowest, repeating until it arrives at the target node or one of the obstacles move, in which case the agent will have a new path generated from its current node to the target again updating the nodes between to make sure they still don’t contain any obstacles.</w:t>
       </w:r>
     </w:p>
     <w:p>
       <w:pPr>
-        <w:pStyle w:val="Normal"/>
         <w:jc w:val="center"/>
-        <w:rPr/>
-      </w:pPr>
-      <w:r>
-        <w:rPr/>
-        <w:t>3</w:t>
-      </w:r>
-      <w:r>
-        <w:rPr/>
-        <w:t>. Dynamic A Star Algorithm (D*)</w:t>
+      </w:pPr>
+      <w:r>
+        <w:t>3. Dynamic A Star Algorithm (D*)</w:t>
       </w:r>
     </w:p>
     <w:p>
-      <w:pPr>
-        <w:pStyle w:val="Normal"/>
-        <w:jc w:val="left"/>
-        <w:rPr/>
-      </w:pPr>
-      <w:r>
-        <w:rPr/>
-        <w:t xml:space="preserve">The creator of the D* Algorithm Stentz, </w:t>
-      </w:r>
-      <w:r>
-        <w:rPr/>
-        <w:t xml:space="preserve">A. </w:t>
-      </w:r>
-      <w:r>
-        <w:rPr/>
-        <w:t xml:space="preserve">argues that </w:t>
-      </w:r>
-      <w:r>
-        <w:rPr/>
-        <w:t xml:space="preserve">by </w:t>
-      </w:r>
-      <w:r>
-        <w:rPr/>
-        <w:t xml:space="preserve">creating a global path from all </w:t>
-      </w:r>
-      <w:r>
-        <w:rPr/>
-        <w:t>known</w:t>
-      </w:r>
-      <w:r>
-        <w:rPr/>
-        <w:t xml:space="preserve"> information </w:t>
-      </w:r>
-      <w:r>
-        <w:rPr/>
-        <w:t xml:space="preserve">then attempting to locally circumvent any obstacles, recreating the path when it is completely blocked off (Which is similar to the process taken with EDP) would allow for a complete approach to creating a dynamic obstacle avoiding path but </w:t>
-      </w:r>
+      <w:r>
+        <w:t xml:space="preserve">The creator of the D* Algorithm </w:t>
+      </w:r>
+      <w:proofErr w:type="spellStart"/>
+      <w:r>
+        <w:t>Stentz</w:t>
+      </w:r>
+      <w:proofErr w:type="spellEnd"/>
+      <w:r>
+        <w:t xml:space="preserve">, A. argues that by creating a global path from all known information then attempting to locally circumvent any obstacles, recreating the path when it is completely blocked off (Which is similar to the process taken with EDP) would allow for a complete approach to creating a dynamic obstacle avoiding path but </w:t>
+      </w:r>
+      <w:proofErr w:type="spellStart"/>
       <w:r>
         <w:rPr>
           <w:i/>
           <w:iCs/>
         </w:rPr>
-        <w:t xml:space="preserve">Stentz, A. (1994) </w:t>
-      </w:r>
-      <w:r>
-        <w:rPr/>
-        <w:t>notes “they are also sub optimal in the sense that they do not generate the lowest cost path given the sensor information as it is acquired and assuming all known, a priori information is correct. This is why Stentz, A. created the D* Algorithm which works with a map under any state, be it full or empty or containing partial information about the environment and claims to be able to similar but far more efficient than the brute force optimal re-planning approach which is used in the EDP Algorithm. Just like in the A* algorithm D* maintains an OPEN</w:t>
+        <w:t>Stentz</w:t>
+      </w:r>
+      <w:proofErr w:type="spellEnd"/>
+      <w:r>
+        <w:rPr>
+          <w:i/>
+          <w:iCs/>
+        </w:rPr>
+        <w:t xml:space="preserve">, A. (1994) </w:t>
+      </w:r>
+      <w:r>
+        <w:t>notes “</w:t>
+      </w:r>
+      <w:r>
+        <w:rPr>
+          <w:i/>
+        </w:rPr>
+        <w:t xml:space="preserve">they are also sub </w:t>
+      </w:r>
+      <w:r>
+        <w:rPr>
+          <w:i/>
+        </w:rPr>
+        <w:lastRenderedPageBreak/>
+        <w:t>optimal in the sense that they do not generate the lowest cost path given the sensor information as it is acquired and assuming all known, a priori information is correct</w:t>
+      </w:r>
+      <w:r>
+        <w:t>”</w:t>
+      </w:r>
+      <w:r>
+        <w:t xml:space="preserve">. This is why </w:t>
+      </w:r>
+      <w:proofErr w:type="spellStart"/>
+      <w:r>
+        <w:t>Stentz</w:t>
+      </w:r>
+      <w:proofErr w:type="spellEnd"/>
+      <w:r>
+        <w:t>, A. created the D* Algorithm which works with a map under any state, be it full or empty or containing partial information about the environment and claims to be able to similar but far more efficient than the brute force optimal re-planning approach which is used in the EDP Algorithm. Just like in the A* algorithm D* maintains an OPEN</w:t>
+      </w:r>
+      <w:r>
+        <w:t xml:space="preserve"> List of nodes which</w:t>
+      </w:r>
+      <w:r>
+        <w:t xml:space="preserve"> is used to calculate the path costs between nodes. Each node contains a tag which specifies whether or not it is on the open list (</w:t>
+      </w:r>
+      <w:r>
+        <w:t>Being evaluated</w:t>
+      </w:r>
+      <w:r>
+        <w:t>) or not. For each</w:t>
+      </w:r>
+      <w:r>
+        <w:t xml:space="preserve"> node in the map D* will contain information about the total arc cost between itself and the target node calculated through the Euclidean heuristic function that is used “</w:t>
+      </w:r>
+      <w:proofErr w:type="gramStart"/>
+      <w:r>
+        <w:t>h(</w:t>
+      </w:r>
+      <w:proofErr w:type="gramEnd"/>
+      <w:r>
+        <w:t xml:space="preserve">G,X), which </w:t>
+      </w:r>
+      <w:proofErr w:type="spellStart"/>
+      <w:r>
+        <w:t>Stentz</w:t>
+      </w:r>
+      <w:proofErr w:type="spellEnd"/>
+      <w:r>
+        <w:t>, A. (1994) noted “</w:t>
+      </w:r>
+      <w:r>
+        <w:rPr>
+          <w:i/>
+        </w:rPr>
+        <w:t xml:space="preserve">Given the proper conditions, this estimate is equivalent to the optimal (minimal cost) from state X to G </w:t>
+      </w:r>
+      <w:r>
+        <w:t>(node to the target</w:t>
+      </w:r>
+      <w:r>
+        <w:t>)</w:t>
+      </w:r>
+      <w:r>
+        <w:rPr>
+          <w:i/>
+        </w:rPr>
+        <w:t>”</w:t>
+      </w:r>
+      <w:r>
+        <w:t xml:space="preserve">. </w:t>
+      </w:r>
+      <w:r>
+        <w:t>D* will use what is known as the PROCESS-STATE to compu</w:t>
+      </w:r>
+      <w:r>
+        <w:t>te the most optimal path it can</w:t>
+      </w:r>
+      <w:r>
+        <w:t xml:space="preserve"> to the goal and then uses a MODIFY-COST to change the arc cost and enter the affected nodes (Ones with obstacles</w:t>
+      </w:r>
+      <w:bookmarkStart w:id="0" w:name="_GoBack"/>
+      <w:bookmarkEnd w:id="0"/>
+      <w:r>
+        <w:t xml:space="preserve">) to the OPEN List to be recalculated. All nodes at the start will under a CLOSED List and the PROCESS-STATE will be called until the path has been tracked to the agent’s node or the algorithm cannot find a route to them (returning a -1). The agent will then follow a path until they reach the goal or come across an obstacle where the affected node will be added to the OPEN List again to be recalculated. </w:t>
+      </w:r>
+      <w:proofErr w:type="spellStart"/>
+      <w:r>
+        <w:t>Stentz</w:t>
+      </w:r>
+      <w:proofErr w:type="spellEnd"/>
+      <w:r>
+        <w:t>, A. (1994) noted that “</w:t>
+      </w:r>
+      <w:r>
+        <w:rPr>
+          <w:i/>
+        </w:rPr>
+        <w:t>Let Y</w:t>
+      </w:r>
+      <w:r>
+        <w:rPr>
+          <w:i/>
+        </w:rPr>
+        <w:t xml:space="preserve"> </w:t>
+      </w:r>
+      <w:r>
+        <w:rPr>
+          <w:i/>
+        </w:rPr>
+        <w:t>be the robot's state</w:t>
+      </w:r>
+      <w:r>
+        <w:rPr>
+          <w:i/>
+        </w:rPr>
+        <w:t xml:space="preserve"> </w:t>
+      </w:r>
+      <w:r>
+        <w:t>(</w:t>
+      </w:r>
+      <w:r>
+        <w:t>Node)</w:t>
+      </w:r>
+      <w:r>
+        <w:rPr>
+          <w:i/>
+        </w:rPr>
+        <w:t xml:space="preserve"> which it discovers an error in.</w:t>
+      </w:r>
+      <w:r>
+        <w:rPr>
+          <w:i/>
+        </w:rPr>
+        <w:t xml:space="preserve"> </w:t>
+      </w:r>
+      <w:r>
+        <w:rPr>
+          <w:i/>
+        </w:rPr>
+        <w:t>By calling PROCESS</w:t>
+      </w:r>
+      <w:r>
+        <w:rPr>
+          <w:i/>
+        </w:rPr>
+        <w:t xml:space="preserve"> - STATE until it returns </w:t>
+      </w:r>
+      <w:proofErr w:type="spellStart"/>
+      <w:r>
+        <w:rPr>
+          <w:i/>
+        </w:rPr>
+        <w:t>K</w:t>
+      </w:r>
+      <w:r>
+        <w:rPr>
+          <w:i/>
+          <w:vertAlign w:val="subscript"/>
+        </w:rPr>
+        <w:t>min</w:t>
+      </w:r>
+      <w:proofErr w:type="spellEnd"/>
+      <w:r>
+        <w:rPr>
+          <w:i/>
+        </w:rPr>
+        <w:t xml:space="preserve"> </w:t>
+      </w:r>
+      <w:r>
+        <w:rPr>
+          <w:i/>
+        </w:rPr>
+        <w:t>&gt;=</w:t>
+      </w:r>
+      <w:r>
+        <w:rPr>
+          <w:i/>
+        </w:rPr>
+        <w:t xml:space="preserve"> h(Y),</w:t>
+      </w:r>
+      <w:r>
+        <w:rPr>
+          <w:i/>
+        </w:rPr>
+        <w:t xml:space="preserve"> </w:t>
+      </w:r>
+      <w:r>
+        <w:rPr>
+          <w:i/>
+        </w:rPr>
+        <w:t>the cost changes are propagated to state Y such that</w:t>
+      </w:r>
+      <w:r>
+        <w:rPr>
+          <w:i/>
+        </w:rPr>
+        <w:t xml:space="preserve"> </w:t>
+      </w:r>
+      <w:r>
+        <w:rPr>
+          <w:i/>
+        </w:rPr>
+        <w:t>h(Y) = o(Y). At this point, a possibly new sequence { Y)</w:t>
+      </w:r>
+      <w:r>
+        <w:rPr>
+          <w:i/>
+        </w:rPr>
+        <w:t xml:space="preserve"> </w:t>
+      </w:r>
+      <w:r>
+        <w:rPr>
+          <w:i/>
+        </w:rPr>
+        <w:t>has been constructed, and the robot continues to follow</w:t>
+      </w:r>
+      <w:r>
+        <w:rPr>
+          <w:i/>
+        </w:rPr>
+        <w:t xml:space="preserve"> </w:t>
+      </w:r>
+      <w:r>
+        <w:rPr>
+          <w:i/>
+        </w:rPr>
+        <w:t xml:space="preserve">the </w:t>
+      </w:r>
+      <w:r>
+        <w:rPr>
+          <w:i/>
+        </w:rPr>
+        <w:t>back pointers</w:t>
+      </w:r>
+      <w:r>
+        <w:rPr>
+          <w:i/>
+        </w:rPr>
+        <w:t xml:space="preserve"> in the sequence toward the goal.</w:t>
+      </w:r>
+      <w:r>
+        <w:rPr>
+          <w:i/>
+        </w:rPr>
+        <w:t>”</w:t>
+      </w:r>
+      <w:r>
+        <w:rPr>
+          <w:i/>
+        </w:rPr>
+        <w:t xml:space="preserve"> </w:t>
+      </w:r>
+      <w:r>
+        <w:t>Which means that the when a node i</w:t>
+      </w:r>
+      <w:r>
+        <w:t>s found to have an obstacle it will be added to the OPEN list and marked as RAISE, but before its cost is increased it will check its neighbouring nodes to work out if the cost can be reduced or not, This therefore creates a map that where obstacle nodes and their neighbours will be given newer increased costs to reduce the effectiveness of creating a path near them, furthermore this will make the path generated to be away from the obstacles where the cost is higher due to it attempting to find the cheapest path.</w:t>
+      </w:r>
+    </w:p>
+    <w:p/>
+    <w:p/>
+    <w:p/>
+    <w:p/>
+    <w:p/>
+    <w:p/>
+    <w:p/>
+    <w:p>
+      <w:pPr>
+        <w:rPr>
+          <w:b/>
+          <w:bCs/>
+        </w:rPr>
+      </w:pPr>
+      <w:r>
+        <w:rPr>
+          <w:b/>
+          <w:bCs/>
+        </w:rPr>
+        <w:t>References:</w:t>
       </w:r>
     </w:p>
     <w:p>
       <w:pPr>
-        <w:pStyle w:val="Normal"/>
-        <w:jc w:val="left"/>
-        <w:rPr/>
-      </w:pPr>
-      <w:r>
-        <w:rPr/>
-      </w:r>
-    </w:p>
-    <w:p>
-      <w:pPr>
-        <w:pStyle w:val="Normal"/>
-        <w:rPr/>
-      </w:pPr>
-      <w:r>
-        <w:rPr/>
-      </w:r>
-    </w:p>
-    <w:p>
-      <w:pPr>
-        <w:pStyle w:val="Normal"/>
-        <w:rPr/>
-      </w:pPr>
-      <w:r>
-        <w:rPr/>
-      </w:r>
-    </w:p>
-    <w:p>
-      <w:pPr>
-        <w:pStyle w:val="Normal"/>
-        <w:rPr/>
-      </w:pPr>
-      <w:r>
-        <w:rPr/>
-      </w:r>
-    </w:p>
-    <w:p>
-      <w:pPr>
-        <w:pStyle w:val="Normal"/>
-        <w:rPr/>
-      </w:pPr>
-      <w:r>
-        <w:rPr/>
-      </w:r>
-    </w:p>
-    <w:p>
-      <w:pPr>
-        <w:pStyle w:val="Normal"/>
-        <w:rPr/>
-      </w:pPr>
-      <w:r>
-        <w:rPr/>
-      </w:r>
-    </w:p>
-    <w:p>
-      <w:pPr>
-        <w:pStyle w:val="Normal"/>
-        <w:rPr/>
-      </w:pPr>
-      <w:r>
-        <w:rPr/>
-        <w:t xml:space="preserve">as noted by </w:t>
-      </w:r>
-      <w:r>
-        <w:rPr>
-          <w:i/>
-          <w:iCs/>
-        </w:rPr>
-        <w:t>Ji, S. Yang, L. (2012) “Extending the DP algorithm that builds on the observation that the distance between any two free spaces is defined to be the minimum Euclidean length of all paths joining the two points through non barrier adjacent neighbors.</w:t>
-      </w:r>
-    </w:p>
-    <w:p>
-      <w:pPr>
-        <w:pStyle w:val="Normal"/>
-        <w:rPr/>
-      </w:pPr>
-      <w:r>
-        <w:rPr/>
-      </w:r>
-    </w:p>
-    <w:p>
-      <w:pPr>
-        <w:pStyle w:val="Normal"/>
-        <w:rPr>
-          <w:b/>
-          <w:b/>
-          <w:bCs/>
-        </w:rPr>
-      </w:pPr>
-      <w:r>
-        <w:rPr>
-          <w:b/>
-          <w:bCs/>
-        </w:rPr>
-        <w:t>References:</w:t>
-      </w:r>
-    </w:p>
-    <w:p>
-      <w:pPr>
-        <w:pStyle w:val="Normal"/>
         <w:numPr>
           <w:ilvl w:val="0"/>
           <w:numId w:val="1"/>
         </w:numPr>
-        <w:spacing w:before="0" w:after="160"/>
-        <w:rPr/>
-      </w:pPr>
-      <w:r>
-        <w:rPr/>
+      </w:pPr>
+      <w:r>
         <w:t xml:space="preserve">McCabe, H. Graham, R. &amp; Sheridan, S. (2003) </w:t>
       </w:r>
       <w:r>
@@ -710,46 +761,35 @@
         <w:t xml:space="preserve"> </w:t>
       </w:r>
       <w:r>
-        <w:rPr>
-          <w:i w:val="false"/>
-          <w:iCs w:val="false"/>
-        </w:rPr>
         <w:t xml:space="preserve">[Online] Available from: </w:t>
       </w:r>
-      <w:hyperlink r:id="rId3">
+      <w:hyperlink r:id="rId8">
         <w:r>
           <w:rPr>
             <w:rStyle w:val="InternetLink"/>
-            <w:i w:val="false"/>
-            <w:iCs w:val="false"/>
           </w:rPr>
           <w:t>http://arrow.dit.ie/cgi/viewcontent.cgi?article=1063&amp;context=itbj</w:t>
         </w:r>
       </w:hyperlink>
       <w:r>
-        <w:rPr>
-          <w:i w:val="false"/>
-          <w:iCs w:val="false"/>
-        </w:rPr>
         <w:t xml:space="preserve"> [Accessed: 15/04/2017]</w:t>
       </w:r>
     </w:p>
     <w:p>
       <w:pPr>
-        <w:pStyle w:val="Normal"/>
         <w:numPr>
           <w:ilvl w:val="0"/>
           <w:numId w:val="1"/>
         </w:numPr>
-        <w:spacing w:before="0" w:after="160"/>
-        <w:rPr/>
-      </w:pPr>
-      <w:r>
-        <w:rPr>
-          <w:i w:val="false"/>
-          <w:iCs w:val="false"/>
-        </w:rPr>
-        <w:t xml:space="preserve">Stentz, A. (1994) </w:t>
+      </w:pPr>
+      <w:proofErr w:type="spellStart"/>
+      <w:r>
+        <w:lastRenderedPageBreak/>
+        <w:t>Stentz</w:t>
+      </w:r>
+      <w:proofErr w:type="spellEnd"/>
+      <w:r>
+        <w:t xml:space="preserve">, A. (1994) </w:t>
       </w:r>
       <w:r>
         <w:rPr>
@@ -759,45 +799,28 @@
         <w:t>Optimal and Efficient Path Planning for Partially-Known Environments</w:t>
       </w:r>
       <w:r>
-        <w:rPr>
-          <w:i w:val="false"/>
-          <w:iCs w:val="false"/>
-        </w:rPr>
         <w:t xml:space="preserve"> [Online] Available from:  </w:t>
       </w:r>
-      <w:hyperlink r:id="rId4">
+      <w:hyperlink r:id="rId9">
         <w:r>
           <w:rPr>
             <w:rStyle w:val="InternetLink"/>
-            <w:i w:val="false"/>
-            <w:iCs w:val="false"/>
           </w:rPr>
           <w:t>http://ieeexplore.ieee.org.ezproxy.staffs.ac.uk/document/351061/</w:t>
         </w:r>
       </w:hyperlink>
       <w:r>
-        <w:rPr>
-          <w:i w:val="false"/>
-          <w:iCs w:val="false"/>
-        </w:rPr>
         <w:t xml:space="preserve"> [Accessed: 17/04/2017]</w:t>
       </w:r>
     </w:p>
     <w:p>
       <w:pPr>
-        <w:pStyle w:val="Normal"/>
         <w:numPr>
           <w:ilvl w:val="0"/>
           <w:numId w:val="1"/>
         </w:numPr>
-        <w:spacing w:before="0" w:after="160"/>
-        <w:rPr/>
-      </w:pPr>
-      <w:r>
-        <w:rPr>
-          <w:i w:val="false"/>
-          <w:iCs w:val="false"/>
-        </w:rPr>
+      </w:pPr>
+      <w:r>
         <w:t xml:space="preserve">Ji, S. Yang, L. (2012) </w:t>
       </w:r>
       <w:r>
@@ -808,55 +831,64 @@
         <w:t>Extension of Dynamic Programming Algorithm in Robotic Path Planning</w:t>
       </w:r>
       <w:r>
-        <w:rPr>
-          <w:i w:val="false"/>
-          <w:iCs w:val="false"/>
-        </w:rPr>
         <w:t xml:space="preserve"> [Online] Available from: </w:t>
       </w:r>
-      <w:hyperlink r:id="rId5">
+      <w:hyperlink r:id="rId10">
         <w:r>
           <w:rPr>
             <w:rStyle w:val="InternetLink"/>
-            <w:i w:val="false"/>
-            <w:iCs w:val="false"/>
           </w:rPr>
           <w:t>http://ieeexplore.ieee.org.ezproxy.staffs.ac.uk/document/6394746/</w:t>
         </w:r>
       </w:hyperlink>
       <w:r>
-        <w:rPr>
-          <w:i w:val="false"/>
-          <w:iCs w:val="false"/>
-        </w:rPr>
         <w:t xml:space="preserve"> [Accessed: 16/04/2017]</w:t>
       </w:r>
     </w:p>
     <w:sectPr>
-      <w:footerReference w:type="default" r:id="rId6"/>
-      <w:type w:val="nextPage"/>
+      <w:footerReference w:type="default" r:id="rId11"/>
       <w:pgSz w:w="12240" w:h="15840"/>
-      <w:pgMar w:left="1440" w:right="1440" w:header="0" w:top="1440" w:footer="57" w:bottom="1403" w:gutter="0"/>
-      <w:pgNumType w:fmt="decimal"/>
-      <w:formProt w:val="false"/>
-      <w:textDirection w:val="lrTb"/>
-      <w:docGrid w:type="default" w:linePitch="360" w:charSpace="4294965247"/>
+      <w:pgMar w:top="1440" w:right="1440" w:bottom="1403" w:left="1440" w:header="0" w:footer="57" w:gutter="0"/>
+      <w:cols w:space="720"/>
+      <w:formProt w:val="0"/>
+      <w:docGrid w:linePitch="360" w:charSpace="-2049"/>
     </w:sectPr>
   </w:body>
 </w:document>
 </file>
 
+<file path=word/endnotes.xml><?xml version="1.0" encoding="utf-8"?>
+<w:endnotes xmlns:wpc="http://schemas.microsoft.com/office/word/2010/wordprocessingCanvas" xmlns:cx="http://schemas.microsoft.com/office/drawing/2014/chartex" xmlns:cx1="http://schemas.microsoft.com/office/drawing/2015/9/8/chartex" xmlns:mc="http://schemas.openxmlformats.org/markup-compatibility/2006" xmlns:o="urn:schemas-microsoft-com:office:office" xmlns:r="http://schemas.openxmlformats.org/officeDocument/2006/relationships" xmlns:m="http://schemas.openxmlformats.org/officeDocument/2006/math" xmlns:v="urn:schemas-microsoft-com:vml" xmlns:wp14="http://schemas.microsoft.com/office/word/2010/wordprocessingDrawing" xmlns:wp="http://schemas.openxmlformats.org/drawingml/2006/wordprocessingDrawing" xmlns:w10="urn:schemas-microsoft-com:office:word" xmlns:w="http://schemas.openxmlformats.org/wordprocessingml/2006/main" xmlns:w14="http://schemas.microsoft.com/office/word/2010/wordml" xmlns:w15="http://schemas.microsoft.com/office/word/2012/wordml" xmlns:w16se="http://schemas.microsoft.com/office/word/2015/wordml/symex" xmlns:wpg="http://schemas.microsoft.com/office/word/2010/wordprocessingGroup" xmlns:wpi="http://schemas.microsoft.com/office/word/2010/wordprocessingInk" xmlns:wne="http://schemas.microsoft.com/office/word/2006/wordml" xmlns:wps="http://schemas.microsoft.com/office/word/2010/wordprocessingShape" mc:Ignorable="w14 w15 w16se wp14">
+  <w:endnote w:type="separator" w:id="-1">
+    <w:p>
+      <w:pPr>
+        <w:spacing w:after="0" w:line="240" w:lineRule="auto"/>
+      </w:pPr>
+      <w:r>
+        <w:separator/>
+      </w:r>
+    </w:p>
+  </w:endnote>
+  <w:endnote w:type="continuationSeparator" w:id="0">
+    <w:p>
+      <w:pPr>
+        <w:spacing w:after="0" w:line="240" w:lineRule="auto"/>
+      </w:pPr>
+      <w:r>
+        <w:continuationSeparator/>
+      </w:r>
+    </w:p>
+  </w:endnote>
+</w:endnotes>
+</file>
+
 <file path=word/footer1.xml><?xml version="1.0" encoding="utf-8"?>
-<w:ftr xmlns:o="urn:schemas-microsoft-com:office:office" xmlns:r="http://schemas.openxmlformats.org/officeDocument/2006/relationships" xmlns:v="urn:schemas-microsoft-com:vml" xmlns:w="http://schemas.openxmlformats.org/wordprocessingml/2006/main" xmlns:w10="urn:schemas-microsoft-com:office:word" xmlns:wp="http://schemas.openxmlformats.org/drawingml/2006/wordprocessingDrawing" xmlns:wps="http://schemas.microsoft.com/office/word/2010/wordprocessingShape" xmlns:wpg="http://schemas.microsoft.com/office/word/2010/wordprocessingGroup" xmlns:mc="http://schemas.openxmlformats.org/markup-compatibility/2006" xmlns:wp14="http://schemas.microsoft.com/office/word/2010/wordprocessingDrawing" xmlns:w14="http://schemas.microsoft.com/office/word/2010/wordml" mc:Ignorable="w14 wp14">
+<w:ftr xmlns:wpc="http://schemas.microsoft.com/office/word/2010/wordprocessingCanvas" xmlns:cx="http://schemas.microsoft.com/office/drawing/2014/chartex" xmlns:cx1="http://schemas.microsoft.com/office/drawing/2015/9/8/chartex" xmlns:mc="http://schemas.openxmlformats.org/markup-compatibility/2006" xmlns:o="urn:schemas-microsoft-com:office:office" xmlns:r="http://schemas.openxmlformats.org/officeDocument/2006/relationships" xmlns:m="http://schemas.openxmlformats.org/officeDocument/2006/math" xmlns:v="urn:schemas-microsoft-com:vml" xmlns:wp14="http://schemas.microsoft.com/office/word/2010/wordprocessingDrawing" xmlns:wp="http://schemas.openxmlformats.org/drawingml/2006/wordprocessingDrawing" xmlns:w10="urn:schemas-microsoft-com:office:word" xmlns:w="http://schemas.openxmlformats.org/wordprocessingml/2006/main" xmlns:w14="http://schemas.microsoft.com/office/word/2010/wordml" xmlns:w15="http://schemas.microsoft.com/office/word/2012/wordml" xmlns:w16se="http://schemas.microsoft.com/office/word/2015/wordml/symex" xmlns:wpg="http://schemas.microsoft.com/office/word/2010/wordprocessingGroup" xmlns:wpi="http://schemas.microsoft.com/office/word/2010/wordprocessingInk" xmlns:wne="http://schemas.microsoft.com/office/word/2006/wordml" xmlns:wps="http://schemas.microsoft.com/office/word/2010/wordprocessingShape" mc:Ignorable="w14 w15 w16se wp14">
   <w:p>
     <w:pPr>
-      <w:pStyle w:val="Normal"/>
       <w:jc w:val="center"/>
       <w:rPr>
         <w:rFonts w:ascii="Calibri" w:hAnsi="Calibri"/>
-        <w:b w:val="false"/>
-        <w:b w:val="false"/>
-        <w:bCs w:val="false"/>
         <w:i/>
         <w:color w:val="auto"/>
         <w:sz w:val="18"/>
@@ -866,30 +898,20 @@
     <w:r>
       <w:rPr>
         <w:rFonts w:ascii="Calibri" w:hAnsi="Calibri"/>
-        <w:b w:val="false"/>
-        <w:bCs w:val="false"/>
         <w:i/>
         <w:iCs/>
         <w:color w:val="auto"/>
         <w:sz w:val="18"/>
         <w:szCs w:val="18"/>
-        <w:u w:val="none"/>
       </w:rPr>
       <w:t>Analising applicable techniques that can be used to navigate an agent across a dynamic environment.</w:t>
     </w:r>
   </w:p>
   <w:p>
     <w:pPr>
-      <w:pStyle w:val="Normal"/>
       <w:jc w:val="center"/>
       <w:rPr>
         <w:rFonts w:ascii="Calibri" w:hAnsi="Calibri"/>
-        <w:b w:val="false"/>
-        <w:b w:val="false"/>
-        <w:bCs w:val="false"/>
-        <w:i w:val="false"/>
-        <w:i w:val="false"/>
-        <w:iCs w:val="false"/>
         <w:sz w:val="18"/>
         <w:szCs w:val="18"/>
       </w:rPr>
@@ -897,119 +919,35 @@
     <w:r>
       <w:rPr>
         <w:rFonts w:ascii="Calibri" w:hAnsi="Calibri"/>
-        <w:b w:val="false"/>
-        <w:bCs w:val="false"/>
-        <w:i w:val="false"/>
-        <w:iCs w:val="false"/>
         <w:color w:val="auto"/>
         <w:sz w:val="18"/>
         <w:szCs w:val="18"/>
-        <w:u w:val="none"/>
       </w:rPr>
       <w:t xml:space="preserve"> </w:t>
     </w:r>
-    <w:bookmarkStart w:id="0" w:name="__DdeLink__66_2058858347"/>
+    <w:bookmarkStart w:id="1" w:name="__DdeLink__66_2058858347"/>
     <w:r>
       <w:rPr>
         <w:rFonts w:ascii="Calibri" w:hAnsi="Calibri"/>
-        <w:b w:val="false"/>
-        <w:bCs w:val="false"/>
-        <w:i w:val="false"/>
-        <w:iCs w:val="false"/>
         <w:color w:val="auto"/>
         <w:sz w:val="18"/>
         <w:szCs w:val="18"/>
-        <w:u w:val="none"/>
       </w:rPr>
-      <w:t>P</w:t>
+      <w:t xml:space="preserve">Peter Bush (2017) School of Computing and Digital Technologies, </w:t>
     </w:r>
     <w:r>
       <w:rPr>
         <w:rFonts w:ascii="Calibri" w:hAnsi="Calibri"/>
-        <w:b w:val="false"/>
-        <w:bCs w:val="false"/>
-        <w:i w:val="false"/>
-        <w:iCs w:val="false"/>
-        <w:color w:val="auto"/>
-        <w:sz w:val="18"/>
-        <w:szCs w:val="18"/>
-        <w:u w:val="none"/>
-      </w:rPr>
-      <w:t>eter</w:t>
-    </w:r>
-    <w:r>
-      <w:rPr>
-        <w:rFonts w:ascii="Calibri" w:hAnsi="Calibri"/>
-        <w:b w:val="false"/>
-        <w:bCs w:val="false"/>
-        <w:i w:val="false"/>
-        <w:iCs w:val="false"/>
-        <w:color w:val="auto"/>
-        <w:sz w:val="18"/>
-        <w:szCs w:val="18"/>
-        <w:u w:val="none"/>
-      </w:rPr>
-      <w:t xml:space="preserve"> Bush (2017) School of </w:t>
-    </w:r>
-    <w:r>
-      <w:rPr>
-        <w:rFonts w:ascii="Calibri" w:hAnsi="Calibri"/>
-        <w:b w:val="false"/>
-        <w:bCs w:val="false"/>
-        <w:i w:val="false"/>
-        <w:iCs w:val="false"/>
-        <w:caps w:val="false"/>
-        <w:smallCaps w:val="false"/>
-        <w:color w:val="auto"/>
-        <w:spacing w:val="0"/>
-        <w:sz w:val="18"/>
-        <w:szCs w:val="18"/>
-      </w:rPr>
-      <w:t>Computing and Digital Technologies</w:t>
-    </w:r>
-    <w:r>
-      <w:rPr>
-        <w:rFonts w:ascii="Calibri" w:hAnsi="Calibri"/>
-        <w:b w:val="false"/>
-        <w:bCs w:val="false"/>
-        <w:i w:val="false"/>
-        <w:iCs w:val="false"/>
-        <w:caps w:val="false"/>
-        <w:smallCaps w:val="false"/>
-        <w:color w:val="auto"/>
-        <w:spacing w:val="0"/>
-        <w:sz w:val="18"/>
-        <w:szCs w:val="18"/>
-      </w:rPr>
-      <w:t xml:space="preserve">, </w:t>
-    </w:r>
-    <w:r>
-      <w:rPr>
-        <w:rFonts w:ascii="Calibri" w:hAnsi="Calibri"/>
-        <w:b w:val="false"/>
-        <w:bCs w:val="false"/>
-        <w:i w:val="false"/>
-        <w:iCs w:val="false"/>
-        <w:caps w:val="false"/>
-        <w:smallCaps w:val="false"/>
         <w:color w:val="222222"/>
-        <w:spacing w:val="0"/>
         <w:sz w:val="18"/>
         <w:szCs w:val="18"/>
       </w:rPr>
       <w:t>College Rd, Stoke-on-Trent ST4 2DE</w:t>
     </w:r>
-    <w:bookmarkEnd w:id="0"/>
+    <w:bookmarkEnd w:id="1"/>
     <w:r>
       <w:rPr>
         <w:rFonts w:ascii="Calibri" w:hAnsi="Calibri"/>
-        <w:b w:val="false"/>
-        <w:bCs w:val="false"/>
-        <w:i w:val="false"/>
-        <w:iCs w:val="false"/>
-        <w:caps w:val="false"/>
-        <w:smallCaps w:val="false"/>
-        <w:spacing w:val="0"/>
         <w:sz w:val="18"/>
         <w:szCs w:val="18"/>
       </w:rPr>
@@ -1018,35 +956,47 @@
   </w:p>
   <w:p>
     <w:pPr>
-      <w:pStyle w:val="Normal"/>
-      <w:spacing w:before="0" w:after="160"/>
       <w:jc w:val="center"/>
       <w:rPr>
-        <w:b w:val="false"/>
-        <w:b w:val="false"/>
-        <w:bCs w:val="false"/>
-        <w:i/>
         <w:i/>
         <w:iCs/>
-        <w:u w:val="none"/>
       </w:rPr>
     </w:pPr>
-    <w:r>
-      <w:rPr>
-        <w:b w:val="false"/>
-        <w:bCs w:val="false"/>
-        <w:i/>
-        <w:iCs/>
-        <w:u w:val="none"/>
-      </w:rPr>
-    </w:r>
   </w:p>
 </w:ftr>
 </file>
 
+<file path=word/footnotes.xml><?xml version="1.0" encoding="utf-8"?>
+<w:footnotes xmlns:wpc="http://schemas.microsoft.com/office/word/2010/wordprocessingCanvas" xmlns:cx="http://schemas.microsoft.com/office/drawing/2014/chartex" xmlns:cx1="http://schemas.microsoft.com/office/drawing/2015/9/8/chartex" xmlns:mc="http://schemas.openxmlformats.org/markup-compatibility/2006" xmlns:o="urn:schemas-microsoft-com:office:office" xmlns:r="http://schemas.openxmlformats.org/officeDocument/2006/relationships" xmlns:m="http://schemas.openxmlformats.org/officeDocument/2006/math" xmlns:v="urn:schemas-microsoft-com:vml" xmlns:wp14="http://schemas.microsoft.com/office/word/2010/wordprocessingDrawing" xmlns:wp="http://schemas.openxmlformats.org/drawingml/2006/wordprocessingDrawing" xmlns:w10="urn:schemas-microsoft-com:office:word" xmlns:w="http://schemas.openxmlformats.org/wordprocessingml/2006/main" xmlns:w14="http://schemas.microsoft.com/office/word/2010/wordml" xmlns:w15="http://schemas.microsoft.com/office/word/2012/wordml" xmlns:w16se="http://schemas.microsoft.com/office/word/2015/wordml/symex" xmlns:wpg="http://schemas.microsoft.com/office/word/2010/wordprocessingGroup" xmlns:wpi="http://schemas.microsoft.com/office/word/2010/wordprocessingInk" xmlns:wne="http://schemas.microsoft.com/office/word/2006/wordml" xmlns:wps="http://schemas.microsoft.com/office/word/2010/wordprocessingShape" mc:Ignorable="w14 w15 w16se wp14">
+  <w:footnote w:type="separator" w:id="-1">
+    <w:p>
+      <w:pPr>
+        <w:spacing w:after="0" w:line="240" w:lineRule="auto"/>
+      </w:pPr>
+      <w:r>
+        <w:separator/>
+      </w:r>
+    </w:p>
+  </w:footnote>
+  <w:footnote w:type="continuationSeparator" w:id="0">
+    <w:p>
+      <w:pPr>
+        <w:spacing w:after="0" w:line="240" w:lineRule="auto"/>
+      </w:pPr>
+      <w:r>
+        <w:continuationSeparator/>
+      </w:r>
+    </w:p>
+  </w:footnote>
+</w:footnotes>
+</file>
+
 <file path=word/numbering.xml><?xml version="1.0" encoding="utf-8"?>
-<w:numbering xmlns:w="http://schemas.openxmlformats.org/wordprocessingml/2006/main" xmlns:o="urn:schemas-microsoft-com:office:office" xmlns:r="http://schemas.openxmlformats.org/officeDocument/2006/relationships" xmlns:v="urn:schemas-microsoft-com:vml">
-  <w:abstractNum w:abstractNumId="1">
+<w:numbering xmlns:wpc="http://schemas.microsoft.com/office/word/2010/wordprocessingCanvas" xmlns:cx="http://schemas.microsoft.com/office/drawing/2014/chartex" xmlns:cx1="http://schemas.microsoft.com/office/drawing/2015/9/8/chartex" xmlns:mc="http://schemas.openxmlformats.org/markup-compatibility/2006" xmlns:o="urn:schemas-microsoft-com:office:office" xmlns:r="http://schemas.openxmlformats.org/officeDocument/2006/relationships" xmlns:m="http://schemas.openxmlformats.org/officeDocument/2006/math" xmlns:v="urn:schemas-microsoft-com:vml" xmlns:wp14="http://schemas.microsoft.com/office/word/2010/wordprocessingDrawing" xmlns:wp="http://schemas.openxmlformats.org/drawingml/2006/wordprocessingDrawing" xmlns:w10="urn:schemas-microsoft-com:office:word" xmlns:w="http://schemas.openxmlformats.org/wordprocessingml/2006/main" xmlns:w14="http://schemas.microsoft.com/office/word/2010/wordml" xmlns:w15="http://schemas.microsoft.com/office/word/2012/wordml" xmlns:w16se="http://schemas.microsoft.com/office/word/2015/wordml/symex" xmlns:wpg="http://schemas.microsoft.com/office/word/2010/wordprocessingGroup" xmlns:wpi="http://schemas.microsoft.com/office/word/2010/wordprocessingInk" xmlns:wne="http://schemas.microsoft.com/office/word/2006/wordml" xmlns:wps="http://schemas.microsoft.com/office/word/2010/wordprocessingShape" mc:Ignorable="w14 w15 w16se wp14">
+  <w:abstractNum w:abstractNumId="0" w15:restartNumberingAfterBreak="0">
+    <w:nsid w:val="1AAE413E"/>
+    <w:multiLevelType w:val="multilevel"/>
+    <w:tmpl w:val="3CD06014"/>
     <w:lvl w:ilvl="0">
       <w:start w:val="1"/>
       <w:numFmt w:val="decimal"/>
@@ -1058,7 +1008,6 @@
         </w:tabs>
         <w:ind w:left="720" w:hanging="360"/>
       </w:pPr>
-      <w:rPr/>
     </w:lvl>
     <w:lvl w:ilvl="1">
       <w:start w:val="1"/>
@@ -1071,7 +1020,6 @@
         </w:tabs>
         <w:ind w:left="1080" w:hanging="360"/>
       </w:pPr>
-      <w:rPr/>
     </w:lvl>
     <w:lvl w:ilvl="2">
       <w:start w:val="1"/>
@@ -1084,7 +1032,6 @@
         </w:tabs>
         <w:ind w:left="1440" w:hanging="360"/>
       </w:pPr>
-      <w:rPr/>
     </w:lvl>
     <w:lvl w:ilvl="3">
       <w:start w:val="1"/>
@@ -1097,7 +1044,6 @@
         </w:tabs>
         <w:ind w:left="1800" w:hanging="360"/>
       </w:pPr>
-      <w:rPr/>
     </w:lvl>
     <w:lvl w:ilvl="4">
       <w:start w:val="1"/>
@@ -1110,7 +1056,6 @@
         </w:tabs>
         <w:ind w:left="2160" w:hanging="360"/>
       </w:pPr>
-      <w:rPr/>
     </w:lvl>
     <w:lvl w:ilvl="5">
       <w:start w:val="1"/>
@@ -1123,7 +1068,6 @@
         </w:tabs>
         <w:ind w:left="2520" w:hanging="360"/>
       </w:pPr>
-      <w:rPr/>
     </w:lvl>
     <w:lvl w:ilvl="6">
       <w:start w:val="1"/>
@@ -1136,7 +1080,6 @@
         </w:tabs>
         <w:ind w:left="2880" w:hanging="360"/>
       </w:pPr>
-      <w:rPr/>
     </w:lvl>
     <w:lvl w:ilvl="7">
       <w:start w:val="1"/>
@@ -1149,7 +1092,6 @@
         </w:tabs>
         <w:ind w:left="3240" w:hanging="360"/>
       </w:pPr>
-      <w:rPr/>
     </w:lvl>
     <w:lvl w:ilvl="8">
       <w:start w:val="1"/>
@@ -1162,10 +1104,12 @@
         </w:tabs>
         <w:ind w:left="3600" w:hanging="360"/>
       </w:pPr>
-      <w:rPr/>
     </w:lvl>
   </w:abstractNum>
-  <w:abstractNum w:abstractNumId="2">
+  <w:abstractNum w:abstractNumId="1" w15:restartNumberingAfterBreak="0">
+    <w:nsid w:val="27EA004A"/>
+    <w:multiLevelType w:val="multilevel"/>
+    <w:tmpl w:val="A7BED35C"/>
     <w:lvl w:ilvl="0">
       <w:start w:val="1"/>
       <w:numFmt w:val="none"/>
@@ -1173,7 +1117,7 @@
       <w:lvlText w:val=""/>
       <w:lvlJc w:val="left"/>
       <w:pPr>
-        <w:ind w:left="0" w:hanging="0"/>
+        <w:ind w:left="0" w:firstLine="0"/>
       </w:pPr>
     </w:lvl>
     <w:lvl w:ilvl="1">
@@ -1183,7 +1127,7 @@
       <w:lvlText w:val=""/>
       <w:lvlJc w:val="left"/>
       <w:pPr>
-        <w:ind w:left="0" w:hanging="0"/>
+        <w:ind w:left="0" w:firstLine="0"/>
       </w:pPr>
     </w:lvl>
     <w:lvl w:ilvl="2">
@@ -1193,7 +1137,7 @@
       <w:lvlText w:val=""/>
       <w:lvlJc w:val="left"/>
       <w:pPr>
-        <w:ind w:left="0" w:hanging="0"/>
+        <w:ind w:left="0" w:firstLine="0"/>
       </w:pPr>
     </w:lvl>
     <w:lvl w:ilvl="3">
@@ -1203,7 +1147,7 @@
       <w:lvlText w:val=""/>
       <w:lvlJc w:val="left"/>
       <w:pPr>
-        <w:ind w:left="0" w:hanging="0"/>
+        <w:ind w:left="0" w:firstLine="0"/>
       </w:pPr>
     </w:lvl>
     <w:lvl w:ilvl="4">
@@ -1213,7 +1157,7 @@
       <w:lvlText w:val=""/>
       <w:lvlJc w:val="left"/>
       <w:pPr>
-        <w:ind w:left="0" w:hanging="0"/>
+        <w:ind w:left="0" w:firstLine="0"/>
       </w:pPr>
     </w:lvl>
     <w:lvl w:ilvl="5">
@@ -1223,7 +1167,7 @@
       <w:lvlText w:val=""/>
       <w:lvlJc w:val="left"/>
       <w:pPr>
-        <w:ind w:left="0" w:hanging="0"/>
+        <w:ind w:left="0" w:firstLine="0"/>
       </w:pPr>
     </w:lvl>
     <w:lvl w:ilvl="6">
@@ -1233,7 +1177,7 @@
       <w:lvlText w:val=""/>
       <w:lvlJc w:val="left"/>
       <w:pPr>
-        <w:ind w:left="0" w:hanging="0"/>
+        <w:ind w:left="0" w:firstLine="0"/>
       </w:pPr>
     </w:lvl>
     <w:lvl w:ilvl="7">
@@ -1243,7 +1187,7 @@
       <w:lvlText w:val=""/>
       <w:lvlJc w:val="left"/>
       <w:pPr>
-        <w:ind w:left="0" w:hanging="0"/>
+        <w:ind w:left="0" w:firstLine="0"/>
       </w:pPr>
     </w:lvl>
     <w:lvl w:ilvl="8">
@@ -1253,44 +1197,42 @@
       <w:lvlText w:val=""/>
       <w:lvlJc w:val="left"/>
       <w:pPr>
-        <w:ind w:left="0" w:hanging="0"/>
+        <w:ind w:left="0" w:firstLine="0"/>
       </w:pPr>
     </w:lvl>
   </w:abstractNum>
   <w:num w:numId="1">
-    <w:abstractNumId w:val="1"/>
+    <w:abstractNumId w:val="0"/>
   </w:num>
   <w:num w:numId="2">
-    <w:abstractNumId w:val="2"/>
+    <w:abstractNumId w:val="1"/>
   </w:num>
 </w:numbering>
 </file>
 
 <file path=word/styles.xml><?xml version="1.0" encoding="utf-8"?>
-<w:styles xmlns:w="http://schemas.openxmlformats.org/wordprocessingml/2006/main" xmlns:w14="http://schemas.microsoft.com/office/word/2010/wordml" xmlns:mc="http://schemas.openxmlformats.org/markup-compatibility/2006" mc:Ignorable="w14">
+<w:styles xmlns:mc="http://schemas.openxmlformats.org/markup-compatibility/2006" xmlns:r="http://schemas.openxmlformats.org/officeDocument/2006/relationships" xmlns:w="http://schemas.openxmlformats.org/wordprocessingml/2006/main" xmlns:w14="http://schemas.microsoft.com/office/word/2010/wordml" xmlns:w15="http://schemas.microsoft.com/office/word/2012/wordml" xmlns:w16se="http://schemas.microsoft.com/office/word/2015/wordml/symex" mc:Ignorable="w14 w15 w16se">
   <w:docDefaults>
     <w:rPrDefault>
       <w:rPr>
-        <w:rFonts w:ascii="Calibri" w:hAnsi="Calibri" w:eastAsia="Calibri" w:cs="" w:asciiTheme="minorHAnsi" w:cstheme="minorBidi" w:eastAsiaTheme="minorHAnsi" w:hAnsiTheme="minorHAnsi"/>
+        <w:rFonts w:asciiTheme="minorHAnsi" w:eastAsiaTheme="minorHAnsi" w:hAnsiTheme="minorHAnsi" w:cstheme="minorBidi"/>
         <w:szCs w:val="22"/>
         <w:lang w:val="en-GB" w:eastAsia="en-US" w:bidi="ar-SA"/>
       </w:rPr>
     </w:rPrDefault>
-    <w:pPrDefault>
-      <w:pPr/>
-    </w:pPrDefault>
+    <w:pPrDefault/>
   </w:docDefaults>
   <w:latentStyles w:defLockedState="0" w:defUIPriority="99" w:defSemiHidden="0" w:defUnhideWhenUsed="0" w:defQFormat="0" w:count="371">
     <w:lsdException w:name="Normal" w:uiPriority="0" w:qFormat="1"/>
     <w:lsdException w:name="heading 1" w:uiPriority="9" w:qFormat="1"/>
-    <w:lsdException w:name="heading 2" w:uiPriority="9" w:semiHidden="1" w:unhideWhenUsed="1" w:qFormat="1"/>
-    <w:lsdException w:name="heading 3" w:uiPriority="9" w:semiHidden="1" w:unhideWhenUsed="1" w:qFormat="1"/>
-    <w:lsdException w:name="heading 4" w:uiPriority="9" w:semiHidden="1" w:unhideWhenUsed="1" w:qFormat="1"/>
-    <w:lsdException w:name="heading 5" w:uiPriority="9" w:semiHidden="1" w:unhideWhenUsed="1" w:qFormat="1"/>
-    <w:lsdException w:name="heading 6" w:uiPriority="9" w:semiHidden="1" w:unhideWhenUsed="1" w:qFormat="1"/>
-    <w:lsdException w:name="heading 7" w:uiPriority="9" w:semiHidden="1" w:unhideWhenUsed="1" w:qFormat="1"/>
-    <w:lsdException w:name="heading 8" w:uiPriority="9" w:semiHidden="1" w:unhideWhenUsed="1" w:qFormat="1"/>
-    <w:lsdException w:name="heading 9" w:uiPriority="9" w:semiHidden="1" w:unhideWhenUsed="1" w:qFormat="1"/>
+    <w:lsdException w:name="heading 2" w:semiHidden="1" w:uiPriority="9" w:unhideWhenUsed="1" w:qFormat="1"/>
+    <w:lsdException w:name="heading 3" w:semiHidden="1" w:uiPriority="9" w:unhideWhenUsed="1" w:qFormat="1"/>
+    <w:lsdException w:name="heading 4" w:semiHidden="1" w:uiPriority="9" w:unhideWhenUsed="1" w:qFormat="1"/>
+    <w:lsdException w:name="heading 5" w:semiHidden="1" w:uiPriority="9" w:unhideWhenUsed="1" w:qFormat="1"/>
+    <w:lsdException w:name="heading 6" w:semiHidden="1" w:uiPriority="9" w:unhideWhenUsed="1" w:qFormat="1"/>
+    <w:lsdException w:name="heading 7" w:semiHidden="1" w:uiPriority="9" w:unhideWhenUsed="1" w:qFormat="1"/>
+    <w:lsdException w:name="heading 8" w:semiHidden="1" w:uiPriority="9" w:unhideWhenUsed="1" w:qFormat="1"/>
+    <w:lsdException w:name="heading 9" w:semiHidden="1" w:uiPriority="9" w:unhideWhenUsed="1" w:qFormat="1"/>
     <w:lsdException w:name="index 1" w:semiHidden="1" w:unhideWhenUsed="1"/>
     <w:lsdException w:name="index 2" w:semiHidden="1" w:unhideWhenUsed="1"/>
     <w:lsdException w:name="index 3" w:semiHidden="1" w:unhideWhenUsed="1"/>
@@ -1300,22 +1242,22 @@
     <w:lsdException w:name="index 7" w:semiHidden="1" w:unhideWhenUsed="1"/>
     <w:lsdException w:name="index 8" w:semiHidden="1" w:unhideWhenUsed="1"/>
     <w:lsdException w:name="index 9" w:semiHidden="1" w:unhideWhenUsed="1"/>
-    <w:lsdException w:name="toc 1" w:uiPriority="39" w:semiHidden="1" w:unhideWhenUsed="1"/>
-    <w:lsdException w:name="toc 2" w:uiPriority="39" w:semiHidden="1" w:unhideWhenUsed="1"/>
-    <w:lsdException w:name="toc 3" w:uiPriority="39" w:semiHidden="1" w:unhideWhenUsed="1"/>
-    <w:lsdException w:name="toc 4" w:uiPriority="39" w:semiHidden="1" w:unhideWhenUsed="1"/>
-    <w:lsdException w:name="toc 5" w:uiPriority="39" w:semiHidden="1" w:unhideWhenUsed="1"/>
-    <w:lsdException w:name="toc 6" w:uiPriority="39" w:semiHidden="1" w:unhideWhenUsed="1"/>
-    <w:lsdException w:name="toc 7" w:uiPriority="39" w:semiHidden="1" w:unhideWhenUsed="1"/>
-    <w:lsdException w:name="toc 8" w:uiPriority="39" w:semiHidden="1" w:unhideWhenUsed="1"/>
-    <w:lsdException w:name="toc 9" w:uiPriority="39" w:semiHidden="1" w:unhideWhenUsed="1"/>
+    <w:lsdException w:name="toc 1" w:semiHidden="1" w:uiPriority="39" w:unhideWhenUsed="1"/>
+    <w:lsdException w:name="toc 2" w:semiHidden="1" w:uiPriority="39" w:unhideWhenUsed="1"/>
+    <w:lsdException w:name="toc 3" w:semiHidden="1" w:uiPriority="39" w:unhideWhenUsed="1"/>
+    <w:lsdException w:name="toc 4" w:semiHidden="1" w:uiPriority="39" w:unhideWhenUsed="1"/>
+    <w:lsdException w:name="toc 5" w:semiHidden="1" w:uiPriority="39" w:unhideWhenUsed="1"/>
+    <w:lsdException w:name="toc 6" w:semiHidden="1" w:uiPriority="39" w:unhideWhenUsed="1"/>
+    <w:lsdException w:name="toc 7" w:semiHidden="1" w:uiPriority="39" w:unhideWhenUsed="1"/>
+    <w:lsdException w:name="toc 8" w:semiHidden="1" w:uiPriority="39" w:unhideWhenUsed="1"/>
+    <w:lsdException w:name="toc 9" w:semiHidden="1" w:uiPriority="39" w:unhideWhenUsed="1"/>
     <w:lsdException w:name="Normal Indent" w:semiHidden="1" w:unhideWhenUsed="1"/>
     <w:lsdException w:name="footnote text" w:semiHidden="1" w:unhideWhenUsed="1"/>
     <w:lsdException w:name="annotation text" w:semiHidden="1" w:unhideWhenUsed="1"/>
     <w:lsdException w:name="header" w:semiHidden="1" w:unhideWhenUsed="1"/>
     <w:lsdException w:name="footer" w:semiHidden="1" w:unhideWhenUsed="1"/>
     <w:lsdException w:name="index heading" w:semiHidden="1" w:unhideWhenUsed="1"/>
-    <w:lsdException w:name="caption" w:uiPriority="35" w:semiHidden="1" w:unhideWhenUsed="1" w:qFormat="1"/>
+    <w:lsdException w:name="caption" w:semiHidden="1" w:uiPriority="35" w:unhideWhenUsed="1" w:qFormat="1"/>
     <w:lsdException w:name="table of figures" w:semiHidden="1" w:unhideWhenUsed="1"/>
     <w:lsdException w:name="envelope address" w:semiHidden="1" w:unhideWhenUsed="1"/>
     <w:lsdException w:name="envelope return" w:semiHidden="1" w:unhideWhenUsed="1"/>
@@ -1346,7 +1288,7 @@
     <w:lsdException w:name="Title" w:uiPriority="10" w:qFormat="1"/>
     <w:lsdException w:name="Closing" w:semiHidden="1" w:unhideWhenUsed="1"/>
     <w:lsdException w:name="Signature" w:semiHidden="1" w:unhideWhenUsed="1"/>
-    <w:lsdException w:name="Default Paragraph Font" w:uiPriority="1" w:semiHidden="1" w:unhideWhenUsed="1"/>
+    <w:lsdException w:name="Default Paragraph Font" w:semiHidden="1" w:uiPriority="1" w:unhideWhenUsed="1"/>
     <w:lsdException w:name="Body Text" w:semiHidden="1" w:unhideWhenUsed="1"/>
     <w:lsdException w:name="Body Text Indent" w:semiHidden="1" w:unhideWhenUsed="1"/>
     <w:lsdException w:name="List Continue" w:semiHidden="1" w:unhideWhenUsed="1"/>
@@ -1546,8 +1488,8 @@
     <w:lsdException w:name="Subtle Reference" w:uiPriority="31" w:qFormat="1"/>
     <w:lsdException w:name="Intense Reference" w:uiPriority="32" w:qFormat="1"/>
     <w:lsdException w:name="Book Title" w:uiPriority="33" w:qFormat="1"/>
-    <w:lsdException w:name="Bibliography" w:uiPriority="37" w:semiHidden="1" w:unhideWhenUsed="1"/>
-    <w:lsdException w:name="TOC Heading" w:uiPriority="39" w:semiHidden="1" w:unhideWhenUsed="1" w:qFormat="1"/>
+    <w:lsdException w:name="Bibliography" w:semiHidden="1" w:uiPriority="37" w:unhideWhenUsed="1"/>
+    <w:lsdException w:name="TOC Heading" w:semiHidden="1" w:uiPriority="39" w:unhideWhenUsed="1" w:qFormat="1"/>
     <w:lsdException w:name="Plain Table 1" w:uiPriority="41"/>
     <w:lsdException w:name="Plain Table 2" w:uiPriority="42"/>
     <w:lsdException w:name="Plain Table 3" w:uiPriority="43"/>
@@ -1653,142 +1595,31 @@
     <w:lsdException w:name="List Table 6 Colorful Accent 6" w:uiPriority="51"/>
     <w:lsdException w:name="List Table 7 Colorful Accent 6" w:uiPriority="52"/>
   </w:latentStyles>
-  <w:style w:type="paragraph" w:styleId="Normal" w:default="1">
+  <w:style w:type="paragraph" w:default="1" w:styleId="Normal">
     <w:name w:val="Normal"/>
     <w:qFormat/>
     <w:pPr>
-      <w:widowControl/>
-      <w:bidi w:val="0"/>
-      <w:spacing w:lineRule="auto" w:line="259" w:before="0" w:after="160"/>
-      <w:jc w:val="left"/>
+      <w:spacing w:after="160" w:line="259" w:lineRule="auto"/>
     </w:pPr>
     <w:rPr>
-      <w:rFonts w:ascii="Calibri" w:hAnsi="Calibri" w:eastAsia="Calibri" w:cs="" w:asciiTheme="minorHAnsi" w:cstheme="minorBidi" w:eastAsiaTheme="minorHAnsi" w:hAnsiTheme="minorHAnsi"/>
       <w:color w:val="00000A"/>
       <w:sz w:val="22"/>
-      <w:szCs w:val="22"/>
-      <w:lang w:val="en-US" w:eastAsia="en-US" w:bidi="ar-SA"/>
+      <w:lang w:val="en-US"/>
     </w:rPr>
   </w:style>
   <w:style w:type="paragraph" w:styleId="Heading2">
-    <w:name w:val="Heading 2"/>
+    <w:name w:val="heading 2"/>
     <w:basedOn w:val="Heading"/>
     <w:qFormat/>
-    <w:pPr/>
-    <w:rPr/>
+    <w:pPr>
+      <w:outlineLvl w:val="1"/>
+    </w:pPr>
   </w:style>
-  <w:style w:type="character" w:styleId="DefaultParagraphFont" w:default="1">
+  <w:style w:type="character" w:default="1" w:styleId="DefaultParagraphFont">
     <w:name w:val="Default Paragraph Font"/>
     <w:uiPriority w:val="1"/>
     <w:semiHidden/>
     <w:unhideWhenUsed/>
-    <w:qFormat/>
-    <w:rPr/>
-  </w:style>
-  <w:style w:type="character" w:styleId="InternetLink">
-    <w:name w:val="Internet Link"/>
-    <w:rPr>
-      <w:color w:val="000080"/>
-      <w:u w:val="single"/>
-      <w:lang w:val="zxx" w:eastAsia="zxx" w:bidi="zxx"/>
-    </w:rPr>
-  </w:style>
-  <w:style w:type="character" w:styleId="NumberingSymbols">
-    <w:name w:val="Numbering Symbols"/>
-    <w:qFormat/>
-    <w:rPr/>
-  </w:style>
-  <w:style w:type="paragraph" w:styleId="Heading">
-    <w:name w:val="Heading"/>
-    <w:basedOn w:val="Normal"/>
-    <w:next w:val="TextBody"/>
-    <w:qFormat/>
-    <w:pPr>
-      <w:keepNext/>
-      <w:spacing w:before="240" w:after="120"/>
-    </w:pPr>
-    <w:rPr>
-      <w:rFonts w:ascii="Liberation Sans" w:hAnsi="Liberation Sans" w:eastAsia="Microsoft YaHei" w:cs="Arial"/>
-      <w:sz w:val="28"/>
-      <w:szCs w:val="28"/>
-    </w:rPr>
-  </w:style>
-  <w:style w:type="paragraph" w:styleId="TextBody">
-    <w:name w:val="Body Text"/>
-    <w:basedOn w:val="Normal"/>
-    <w:pPr>
-      <w:spacing w:lineRule="auto" w:line="288" w:before="0" w:after="140"/>
-    </w:pPr>
-    <w:rPr/>
-  </w:style>
-  <w:style w:type="paragraph" w:styleId="List">
-    <w:name w:val="List"/>
-    <w:basedOn w:val="TextBody"/>
-    <w:pPr/>
-    <w:rPr>
-      <w:rFonts w:cs="Arial"/>
-    </w:rPr>
-  </w:style>
-  <w:style w:type="paragraph" w:styleId="Caption">
-    <w:name w:val="Caption"/>
-    <w:basedOn w:val="Normal"/>
-    <w:qFormat/>
-    <w:pPr>
-      <w:suppressLineNumbers/>
-      <w:spacing w:before="120" w:after="120"/>
-    </w:pPr>
-    <w:rPr>
-      <w:rFonts w:cs="Arial"/>
-      <w:i/>
-      <w:iCs/>
-      <w:sz w:val="24"/>
-      <w:szCs w:val="24"/>
-    </w:rPr>
-  </w:style>
-  <w:style w:type="paragraph" w:styleId="Index">
-    <w:name w:val="Index"/>
-    <w:basedOn w:val="Normal"/>
-    <w:qFormat/>
-    <w:pPr>
-      <w:suppressLineNumbers/>
-    </w:pPr>
-    <w:rPr>
-      <w:rFonts w:cs="Arial"/>
-    </w:rPr>
-  </w:style>
-  <w:style w:type="paragraph" w:styleId="Illustration">
-    <w:name w:val="Illustration"/>
-    <w:basedOn w:val="Caption"/>
-    <w:qFormat/>
-    <w:pPr/>
-    <w:rPr/>
-  </w:style>
-  <w:style w:type="paragraph" w:styleId="Figure">
-    <w:name w:val="Figure"/>
-    <w:basedOn w:val="Caption"/>
-    <w:qFormat/>
-    <w:pPr/>
-    <w:rPr/>
-  </w:style>
-  <w:style w:type="paragraph" w:styleId="FrameContents">
-    <w:name w:val="Frame Contents"/>
-    <w:basedOn w:val="Normal"/>
-    <w:qFormat/>
-    <w:pPr/>
-    <w:rPr/>
-  </w:style>
-  <w:style w:type="paragraph" w:styleId="Footer">
-    <w:name w:val="Footer"/>
-    <w:basedOn w:val="Normal"/>
-    <w:pPr/>
-    <w:rPr/>
-  </w:style>
-  <w:style w:type="numbering" w:styleId="NoList" w:default="1">
-    <w:name w:val="No List"/>
-    <w:uiPriority w:val="99"/>
-    <w:semiHidden/>
-    <w:unhideWhenUsed/>
-    <w:qFormat/>
   </w:style>
   <w:style w:type="table" w:default="1" w:styleId="TableNormal">
     <w:name w:val="Normal Table"/>
@@ -1804,6 +1635,98 @@
         <w:right w:w="108" w:type="dxa"/>
       </w:tblCellMar>
     </w:tblPr>
+  </w:style>
+  <w:style w:type="numbering" w:default="1" w:styleId="NoList">
+    <w:name w:val="No List"/>
+    <w:uiPriority w:val="99"/>
+    <w:semiHidden/>
+    <w:unhideWhenUsed/>
+  </w:style>
+  <w:style w:type="character" w:customStyle="1" w:styleId="InternetLink">
+    <w:name w:val="Internet Link"/>
+    <w:rPr>
+      <w:color w:val="000080"/>
+      <w:u w:val="single"/>
+    </w:rPr>
+  </w:style>
+  <w:style w:type="character" w:customStyle="1" w:styleId="NumberingSymbols">
+    <w:name w:val="Numbering Symbols"/>
+    <w:qFormat/>
+  </w:style>
+  <w:style w:type="paragraph" w:customStyle="1" w:styleId="Heading">
+    <w:name w:val="Heading"/>
+    <w:basedOn w:val="Normal"/>
+    <w:next w:val="BodyText"/>
+    <w:qFormat/>
+    <w:pPr>
+      <w:keepNext/>
+      <w:spacing w:before="240" w:after="120"/>
+    </w:pPr>
+    <w:rPr>
+      <w:rFonts w:ascii="Liberation Sans" w:eastAsia="Microsoft YaHei" w:hAnsi="Liberation Sans" w:cs="Arial"/>
+      <w:sz w:val="28"/>
+      <w:szCs w:val="28"/>
+    </w:rPr>
+  </w:style>
+  <w:style w:type="paragraph" w:styleId="BodyText">
+    <w:name w:val="Body Text"/>
+    <w:basedOn w:val="Normal"/>
+    <w:pPr>
+      <w:spacing w:after="140" w:line="288" w:lineRule="auto"/>
+    </w:pPr>
+  </w:style>
+  <w:style w:type="paragraph" w:styleId="List">
+    <w:name w:val="List"/>
+    <w:basedOn w:val="BodyText"/>
+    <w:rPr>
+      <w:rFonts w:cs="Arial"/>
+    </w:rPr>
+  </w:style>
+  <w:style w:type="paragraph" w:styleId="Caption">
+    <w:name w:val="caption"/>
+    <w:basedOn w:val="Normal"/>
+    <w:qFormat/>
+    <w:pPr>
+      <w:suppressLineNumbers/>
+      <w:spacing w:before="120" w:after="120"/>
+    </w:pPr>
+    <w:rPr>
+      <w:rFonts w:cs="Arial"/>
+      <w:i/>
+      <w:iCs/>
+      <w:sz w:val="24"/>
+      <w:szCs w:val="24"/>
+    </w:rPr>
+  </w:style>
+  <w:style w:type="paragraph" w:customStyle="1" w:styleId="Index">
+    <w:name w:val="Index"/>
+    <w:basedOn w:val="Normal"/>
+    <w:qFormat/>
+    <w:pPr>
+      <w:suppressLineNumbers/>
+    </w:pPr>
+    <w:rPr>
+      <w:rFonts w:cs="Arial"/>
+    </w:rPr>
+  </w:style>
+  <w:style w:type="paragraph" w:customStyle="1" w:styleId="Illustration">
+    <w:name w:val="Illustration"/>
+    <w:basedOn w:val="Caption"/>
+    <w:qFormat/>
+  </w:style>
+  <w:style w:type="paragraph" w:customStyle="1" w:styleId="Figure">
+    <w:name w:val="Figure"/>
+    <w:basedOn w:val="Caption"/>
+    <w:qFormat/>
+  </w:style>
+  <w:style w:type="paragraph" w:customStyle="1" w:styleId="FrameContents">
+    <w:name w:val="Frame Contents"/>
+    <w:basedOn w:val="Normal"/>
+    <w:qFormat/>
+  </w:style>
+  <w:style w:type="paragraph" w:styleId="Footer">
+    <w:name w:val="footer"/>
+    <w:basedOn w:val="Normal"/>
   </w:style>
 </w:styles>
 </file>

</xml_diff>

<commit_message>
More work, Need to add last Technique and analise
</commit_message>
<xml_diff>
--- a/Analising applicable techniques that can be used to navigate an agent across a dynamic environment.docx
+++ b/Analising applicable techniques that can be used to navigate an agent across a dynamic environment.docx
@@ -1,10 +1,12 @@
 
 <file path=word/document.xml><?xml version="1.0" encoding="utf-8"?>
-<w:document xmlns:wpc="http://schemas.microsoft.com/office/word/2010/wordprocessingCanvas" xmlns:cx="http://schemas.microsoft.com/office/drawing/2014/chartex" xmlns:cx1="http://schemas.microsoft.com/office/drawing/2015/9/8/chartex" xmlns:mc="http://schemas.openxmlformats.org/markup-compatibility/2006" xmlns:o="urn:schemas-microsoft-com:office:office" xmlns:r="http://schemas.openxmlformats.org/officeDocument/2006/relationships" xmlns:m="http://schemas.openxmlformats.org/officeDocument/2006/math" xmlns:v="urn:schemas-microsoft-com:vml" xmlns:wp14="http://schemas.microsoft.com/office/word/2010/wordprocessingDrawing" xmlns:wp="http://schemas.openxmlformats.org/drawingml/2006/wordprocessingDrawing" xmlns:w10="urn:schemas-microsoft-com:office:word" xmlns:w="http://schemas.openxmlformats.org/wordprocessingml/2006/main" xmlns:w14="http://schemas.microsoft.com/office/word/2010/wordml" xmlns:w15="http://schemas.microsoft.com/office/word/2012/wordml" xmlns:w16se="http://schemas.microsoft.com/office/word/2015/wordml/symex" xmlns:wpg="http://schemas.microsoft.com/office/word/2010/wordprocessingGroup" xmlns:wpi="http://schemas.microsoft.com/office/word/2010/wordprocessingInk" xmlns:wne="http://schemas.microsoft.com/office/word/2006/wordml" xmlns:wps="http://schemas.microsoft.com/office/word/2010/wordprocessingShape" mc:Ignorable="w14 w15 w16se wp14">
+<w:document xmlns:o="urn:schemas-microsoft-com:office:office" xmlns:r="http://schemas.openxmlformats.org/officeDocument/2006/relationships" xmlns:v="urn:schemas-microsoft-com:vml" xmlns:w="http://schemas.openxmlformats.org/wordprocessingml/2006/main" xmlns:w10="urn:schemas-microsoft-com:office:word" xmlns:wp="http://schemas.openxmlformats.org/drawingml/2006/wordprocessingDrawing" xmlns:wps="http://schemas.microsoft.com/office/word/2010/wordprocessingShape" xmlns:wpg="http://schemas.microsoft.com/office/word/2010/wordprocessingGroup" xmlns:mc="http://schemas.openxmlformats.org/markup-compatibility/2006" xmlns:wp14="http://schemas.microsoft.com/office/word/2010/wordprocessingDrawing" xmlns:w14="http://schemas.microsoft.com/office/word/2010/wordml" mc:Ignorable="w14 wp14">
   <w:body>
     <w:p>
       <w:pPr>
+        <w:pStyle w:val="Normal"/>
         <w:jc w:val="center"/>
+        <w:rPr/>
       </w:pPr>
       <w:r>
         <w:rPr>
@@ -16,6 +18,7 @@
     </w:p>
     <w:p>
       <w:pPr>
+        <w:pStyle w:val="Normal"/>
         <w:jc w:val="center"/>
         <w:rPr>
           <w:rFonts w:ascii="Calibri" w:hAnsi="Calibri"/>
@@ -25,9 +28,8 @@
       </w:pPr>
       <w:r>
         <w:rPr>
-          <w:rFonts w:ascii="Calibri" w:hAnsi="Calibri"/>
           <w:b/>
-          <w:color w:val="auto"/>
+          <w:color w:val="00000A"/>
           <w:sz w:val="18"/>
           <w:szCs w:val="18"/>
         </w:rPr>
@@ -36,6 +38,7 @@
     </w:p>
     <w:p>
       <w:pPr>
+        <w:pStyle w:val="Normal"/>
         <w:jc w:val="center"/>
         <w:rPr>
           <w:rFonts w:ascii="Calibri" w:hAnsi="Calibri"/>
@@ -45,9 +48,8 @@
       </w:pPr>
       <w:r>
         <w:rPr>
-          <w:rFonts w:ascii="Calibri" w:hAnsi="Calibri"/>
           <w:b/>
-          <w:color w:val="auto"/>
+          <w:color w:val="00000A"/>
           <w:sz w:val="18"/>
           <w:szCs w:val="18"/>
         </w:rPr>
@@ -55,7 +57,6 @@
       </w:r>
       <w:r>
         <w:rPr>
-          <w:rFonts w:ascii="Calibri" w:hAnsi="Calibri"/>
           <w:b/>
           <w:color w:val="222222"/>
           <w:sz w:val="18"/>
@@ -65,7 +66,6 @@
       </w:r>
       <w:r>
         <w:rPr>
-          <w:rFonts w:ascii="Calibri" w:hAnsi="Calibri"/>
           <w:b/>
           <w:sz w:val="18"/>
           <w:szCs w:val="18"/>
@@ -75,14 +75,22 @@
     </w:p>
     <w:p>
       <w:pPr>
+        <w:pStyle w:val="Normal"/>
         <w:jc w:val="center"/>
-      </w:pPr>
-      <w:r>
+        <w:rPr/>
+      </w:pPr>
+      <w:r>
+        <w:rPr/>
         <w:t>1. Introduction</w:t>
       </w:r>
     </w:p>
     <w:p>
-      <w:r>
+      <w:pPr>
+        <w:pStyle w:val="Normal"/>
+        <w:rPr/>
+      </w:pPr>
+      <w:r>
+        <w:rPr/>
         <w:t xml:space="preserve">A dynamic environment is one that is always changing and therefore in a game the agent must find a way of noticing changes to their environment and work out paths that avoid obstacles at a low cost and is computationally effective to calculate. A* is a static based path-finding technique where the path will be drawn up from the start taking in the agents location and its target, however as noted by </w:t>
       </w:r>
       <w:r>
@@ -93,6 +101,7 @@
         <w:t>McCabe, H. Graham, R. &amp; Sheridan, S. (2003)</w:t>
       </w:r>
       <w:r>
+        <w:rPr/>
         <w:t xml:space="preserve"> </w:t>
       </w:r>
       <w:r>
@@ -103,27 +112,31 @@
         <w:t>“If a dynamic object then blocks the path the agent would have no knowledge of this and would continue on as normal and walk straight into the object.”</w:t>
       </w:r>
       <w:r>
+        <w:rPr/>
         <w:t xml:space="preserve"> This would therefore would mean that the AI would have to try and recalculate a new path around the object adding to the CPU overhead.  This is where the need to create more dynamic approaches to path finding to allow for the obstacles in the world to be avoided earlier on, therefore reducing the operating costs.</w:t>
       </w:r>
     </w:p>
     <w:p>
       <w:pPr>
+        <w:pStyle w:val="Normal"/>
         <w:jc w:val="center"/>
-      </w:pPr>
-      <w:r>
+        <w:rPr/>
+      </w:pPr>
+      <w:r>
+        <w:rPr/>
         <w:t xml:space="preserve">2. Extended Distance Propagation Algorithm (EDP) </w:t>
       </w:r>
     </w:p>
     <w:p>
-      <w:r>
-        <w:rPr>
-          <w:noProof/>
-          <w:lang w:val="en-GB" w:eastAsia="en-GB"/>
-        </w:rPr>
+      <w:pPr>
+        <w:pStyle w:val="Normal"/>
+        <w:rPr/>
+      </w:pPr>
+      <w:r>
         <mc:AlternateContent>
           <mc:Choice Requires="wps">
             <w:drawing>
-              <wp:anchor distT="0" distB="0" distL="0" distR="0" simplePos="0" relativeHeight="3" behindDoc="0" locked="0" layoutInCell="1" allowOverlap="1">
+              <wp:anchor behindDoc="0" distT="0" distB="0" distL="0" distR="0" simplePos="0" locked="0" layoutInCell="1" allowOverlap="1" relativeHeight="3">
                 <wp:simplePos x="0" y="0"/>
                 <wp:positionH relativeFrom="column">
                   <wp:posOffset>38100</wp:posOffset>
@@ -131,11 +144,10 @@
                 <wp:positionV relativeFrom="paragraph">
                   <wp:posOffset>2114550</wp:posOffset>
                 </wp:positionV>
-                <wp:extent cx="1315720" cy="247015"/>
+                <wp:extent cx="1316355" cy="247015"/>
                 <wp:effectExtent l="0" t="0" r="0" b="0"/>
                 <wp:wrapSquare wrapText="largest"/>
                 <wp:docPr id="1" name="Shape1"/>
-                <wp:cNvGraphicFramePr/>
                 <a:graphic xmlns:a="http://schemas.openxmlformats.org/drawingml/2006/main">
                   <a:graphicData uri="http://schemas.microsoft.com/office/word/2010/wordprocessingShape">
                     <wps:wsp>
@@ -143,7 +155,7 @@
                       <wps:spPr>
                         <a:xfrm>
                           <a:off x="0" y="0"/>
-                          <a:ext cx="1315080" cy="246240"/>
+                          <a:ext cx="1315800" cy="246240"/>
                         </a:xfrm>
                         <a:prstGeom prst="rect">
                           <a:avLst/>
@@ -154,15 +166,9 @@
                         </a:ln>
                       </wps:spPr>
                       <wps:style>
-                        <a:lnRef idx="0">
-                          <a:scrgbClr r="0" g="0" b="0"/>
-                        </a:lnRef>
-                        <a:fillRef idx="0">
-                          <a:scrgbClr r="0" g="0" b="0"/>
-                        </a:fillRef>
-                        <a:effectRef idx="0">
-                          <a:scrgbClr r="0" g="0" b="0"/>
-                        </a:effectRef>
+                        <a:lnRef idx="0"/>
+                        <a:fillRef idx="0"/>
+                        <a:effectRef idx="0"/>
                         <a:fontRef idx="minor"/>
                       </wps:style>
                       <wps:txbx>
@@ -170,11 +176,15 @@
                           <w:p>
                             <w:pPr>
                               <w:pStyle w:val="FrameContents"/>
-                              <w:spacing w:after="0" w:line="240" w:lineRule="auto"/>
+                              <w:spacing w:lineRule="auto" w:line="240" w:before="0" w:after="0"/>
                               <w:jc w:val="center"/>
+                              <w:rPr>
+                                <w:color w:val="000000"/>
+                              </w:rPr>
                             </w:pPr>
                             <w:r>
                               <w:rPr>
+                                <w:color w:val="000000"/>
                                 <w:sz w:val="16"/>
                                 <w:szCs w:val="16"/>
                                 <w:lang w:val="en-GB"/>
@@ -185,39 +195,34 @@
                           <w:p>
                             <w:pPr>
                               <w:pStyle w:val="FrameContents"/>
-                              <w:spacing w:after="0" w:line="240" w:lineRule="auto"/>
+                              <w:spacing w:lineRule="auto" w:line="240" w:before="0" w:after="0"/>
                               <w:jc w:val="center"/>
+                              <w:rPr>
+                                <w:color w:val="000000"/>
+                              </w:rPr>
                             </w:pPr>
                             <w:r>
                               <w:rPr>
+                                <w:color w:val="000000"/>
                                 <w:sz w:val="16"/>
                                 <w:szCs w:val="16"/>
                                 <w:lang w:val="en-GB"/>
                               </w:rPr>
                               <w:t xml:space="preserve"> </w:t>
                             </w:r>
-                            <w:proofErr w:type="gramStart"/>
                             <w:r>
                               <w:rPr>
+                                <w:color w:val="000000"/>
                                 <w:sz w:val="16"/>
                                 <w:szCs w:val="16"/>
                                 <w:lang w:val="en-GB"/>
                               </w:rPr>
-                              <w:t>with</w:t>
-                            </w:r>
-                            <w:proofErr w:type="gramEnd"/>
-                            <w:r>
-                              <w:rPr>
-                                <w:sz w:val="16"/>
-                                <w:szCs w:val="16"/>
-                                <w:lang w:val="en-GB"/>
-                              </w:rPr>
-                              <w:t xml:space="preserve"> barrier at location 6</w:t>
+                              <w:t>with barrier at location 6</w:t>
                             </w:r>
                           </w:p>
                         </w:txbxContent>
                       </wps:txbx>
-                      <wps:bodyPr lIns="0" tIns="0" rIns="0" bIns="0">
+                      <wps:bodyPr lIns="0" rIns="0" tIns="0" bIns="0">
                         <a:spAutoFit/>
                       </wps:bodyPr>
                     </wps:wsp>
@@ -228,17 +233,24 @@
           </mc:Choice>
           <mc:Fallback>
             <w:pict>
-              <v:rect id="Shape1" o:spid="_x0000_s1026" style="position:absolute;margin-left:3pt;margin-top:166.5pt;width:103.6pt;height:19.45pt;z-index:3;visibility:visible;mso-wrap-style:square;mso-wrap-distance-left:0;mso-wrap-distance-top:0;mso-wrap-distance-right:0;mso-wrap-distance-bottom:0;mso-position-horizontal:absolute;mso-position-horizontal-relative:text;mso-position-vertical:absolute;mso-position-vertical-relative:text;v-text-anchor:top" o:gfxdata="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" filled="f" stroked="f">
-                <v:textbox style="mso-fit-shape-to-text:t" inset="0,0,0,0">
+              <v:rect id="shape_0" ID="Shape1" stroked="f" style="position:absolute;margin-left:3pt;margin-top:166.5pt;width:103.55pt;height:19.35pt">
+                <w10:wrap type="square"/>
+                <v:fill o:detectmouseclick="t" on="false"/>
+                <v:stroke color="#3465a4" joinstyle="round" endcap="flat"/>
+                <v:textbox>
                   <w:txbxContent>
                     <w:p>
                       <w:pPr>
                         <w:pStyle w:val="FrameContents"/>
-                        <w:spacing w:after="0" w:line="240" w:lineRule="auto"/>
+                        <w:spacing w:lineRule="auto" w:line="240" w:before="0" w:after="0"/>
                         <w:jc w:val="center"/>
+                        <w:rPr>
+                          <w:color w:val="000000"/>
+                        </w:rPr>
                       </w:pPr>
                       <w:r>
                         <w:rPr>
+                          <w:color w:val="000000"/>
                           <w:sz w:val="16"/>
                           <w:szCs w:val="16"/>
                           <w:lang w:val="en-GB"/>
@@ -249,51 +261,39 @@
                     <w:p>
                       <w:pPr>
                         <w:pStyle w:val="FrameContents"/>
-                        <w:spacing w:after="0" w:line="240" w:lineRule="auto"/>
+                        <w:spacing w:lineRule="auto" w:line="240" w:before="0" w:after="0"/>
                         <w:jc w:val="center"/>
+                        <w:rPr>
+                          <w:color w:val="000000"/>
+                        </w:rPr>
                       </w:pPr>
                       <w:r>
                         <w:rPr>
+                          <w:color w:val="000000"/>
                           <w:sz w:val="16"/>
                           <w:szCs w:val="16"/>
                           <w:lang w:val="en-GB"/>
                         </w:rPr>
                         <w:t xml:space="preserve"> </w:t>
                       </w:r>
-                      <w:proofErr w:type="gramStart"/>
                       <w:r>
                         <w:rPr>
+                          <w:color w:val="000000"/>
                           <w:sz w:val="16"/>
                           <w:szCs w:val="16"/>
                           <w:lang w:val="en-GB"/>
                         </w:rPr>
-                        <w:t>with</w:t>
-                      </w:r>
-                      <w:proofErr w:type="gramEnd"/>
-                      <w:r>
-                        <w:rPr>
-                          <w:sz w:val="16"/>
-                          <w:szCs w:val="16"/>
-                          <w:lang w:val="en-GB"/>
-                        </w:rPr>
-                        <w:t xml:space="preserve"> barrier at location 6</w:t>
+                        <w:t>with barrier at location 6</w:t>
                       </w:r>
                     </w:p>
                   </w:txbxContent>
                 </v:textbox>
-                <w10:wrap type="square" side="largest"/>
               </v:rect>
             </w:pict>
           </mc:Fallback>
         </mc:AlternateContent>
-      </w:r>
-      <w:r>
-        <w:rPr>
-          <w:noProof/>
-          <w:lang w:val="en-GB" w:eastAsia="en-GB"/>
-        </w:rPr>
         <w:drawing>
-          <wp:anchor distT="0" distB="0" distL="0" distR="0" simplePos="0" relativeHeight="2" behindDoc="0" locked="0" layoutInCell="1" allowOverlap="1">
+          <wp:anchor behindDoc="0" distT="0" distB="0" distL="0" distR="0" simplePos="0" locked="0" layoutInCell="1" allowOverlap="1" relativeHeight="2">
             <wp:simplePos x="0" y="0"/>
             <wp:positionH relativeFrom="column">
               <wp:posOffset>-23495</wp:posOffset>
@@ -304,7 +304,7 @@
             <wp:extent cx="1433830" cy="1458595"/>
             <wp:effectExtent l="0" t="0" r="0" b="0"/>
             <wp:wrapSquare wrapText="largest"/>
-            <wp:docPr id="3" name="Image1"/>
+            <wp:docPr id="3" name="Image1" descr=""/>
             <wp:cNvGraphicFramePr>
               <a:graphicFrameLocks xmlns:a="http://schemas.openxmlformats.org/drawingml/2006/main" noChangeAspect="1"/>
             </wp:cNvGraphicFramePr>
@@ -312,13 +312,13 @@
               <a:graphicData uri="http://schemas.openxmlformats.org/drawingml/2006/picture">
                 <pic:pic xmlns:pic="http://schemas.openxmlformats.org/drawingml/2006/picture">
                   <pic:nvPicPr>
-                    <pic:cNvPr id="3" name="Image1"/>
+                    <pic:cNvPr id="3" name="Image1" descr=""/>
                     <pic:cNvPicPr>
                       <a:picLocks noChangeAspect="1" noChangeArrowheads="1"/>
                     </pic:cNvPicPr>
                   </pic:nvPicPr>
                   <pic:blipFill>
-                    <a:blip r:embed="rId7"/>
+                    <a:blip r:embed="rId2"/>
                     <a:srcRect l="11031" t="9489" r="12134" b="8733"/>
                     <a:stretch>
                       <a:fillRect/>
@@ -340,6 +340,7 @@
         </w:drawing>
       </w:r>
       <w:r>
+        <w:rPr/>
         <w:t>This approach utilities the abilities of A* but also labels each point on a map to either be a traversable node (</w:t>
       </w:r>
       <w:r>
@@ -350,15 +351,8 @@
         <w:t>Free Space</w:t>
       </w:r>
       <w:r>
-        <w:t xml:space="preserve">) or </w:t>
-      </w:r>
-      <w:proofErr w:type="spellStart"/>
-      <w:r>
-        <w:t>and</w:t>
-      </w:r>
-      <w:proofErr w:type="spellEnd"/>
-      <w:r>
-        <w:t xml:space="preserve"> obstacle and only allowing the agent to occupy a free space on the map. </w:t>
+        <w:rPr/>
+        <w:t xml:space="preserve">) or and obstacle and only allowing the agent to occupy a free space on the map. </w:t>
       </w:r>
       <w:r>
         <w:rPr>
@@ -368,6 +362,7 @@
         <w:t xml:space="preserve">Ji, S. Yang, L. (2012) </w:t>
       </w:r>
       <w:r>
+        <w:rPr/>
         <w:t xml:space="preserve">illustrate a diagram </w:t>
       </w:r>
       <w:r>
@@ -378,6 +373,7 @@
         <w:t xml:space="preserve">Figure 1 </w:t>
       </w:r>
       <w:r>
+        <w:rPr/>
         <w:t xml:space="preserve">which shows one single node that the agent would have to avoid. EDP also uses 16-Adjacency test on nodes to guarantee the most optimal path is generated in a reduced time using the expanded search area.  </w:t>
       </w:r>
       <w:r>
@@ -388,6 +384,7 @@
         <w:t xml:space="preserve">Ji, S. Yang, L. (2012) </w:t>
       </w:r>
       <w:r>
+        <w:rPr/>
         <w:t>noted that searching</w:t>
       </w:r>
       <w:r>
@@ -398,217 +395,92 @@
         <w:t xml:space="preserve"> “is only related with the size of the map” </w:t>
       </w:r>
       <w:r>
-        <w:t xml:space="preserve">and each node describing its row and column and assigned value to specify if it is clear or not.  Due to the small amount of information needed and the search cost relating to the maps size this algorithm remains </w:t>
-      </w:r>
-      <w:proofErr w:type="gramStart"/>
-      <w:r>
-        <w:t>O(</w:t>
-      </w:r>
-      <w:proofErr w:type="gramEnd"/>
-      <w:r>
-        <w:t>n) where n is the number of grids of the grid map keeping it viable for the use in games due to its low use cost. When it comes to generating the path to follow EDP utilises an approach that is commonly found in real time path finding where any dynamic obstacles are treated as static objects and the path is constantly re-planned when the dynamic obstacles move. The general principal of EDP is that the algorithm spreads out from the target node, If the node that is checked contains an obstacle it is given a specific ID value and the algorithm will test other nodes, storing their minimum cost to the target (Using a diagonal distance heuristic). Once the algorithm reaches the agents nearest node the agent will move to the node within the 16-Adjacency test where the minimal cost is the lowest, repeating until it arrives at the target node or one of the obstacles move, in which case the agent will have a new path generated from its current node to the target again updating the nodes between to make sure they still don’t contain any obstacles.</w:t>
-      </w:r>
-    </w:p>
-    <w:p>
-      <w:pPr>
+        <w:rPr/>
+        <w:t>and each node describing its row and column and assigned value to specify if it is clear or not.  Due to the small amount of information needed and the search cost relating to the maps size this algorithm remains O(n) where n is the number of grids of the grid map keeping it viable for the use in games due to its low use cost. When it comes to generating the path to follow EDP utilises an approach that is commonly found in real time path finding where any dynamic obstacles are treated as static objects and the path is constantly re-planned when the dynamic obstacles move. The general principal of EDP is that the algorithm spreads out from the target node, If the node that is checked contains an obstacle it is given a specific ID value and the algorithm will test other nodes, storing their minimum cost to the target (Using a diagonal distance heuristic). Once the algorithm reaches the agents nearest node the agent will move to the node within the 16-Adjacency test where the minimal cost is the lowest, repeating until it arrives at the target node or one of the obstacles move, in which case the agent will have a new path generated from its current node to the target again updating the nodes between to make sure they still don’t contain any obstacles.</w:t>
+      </w:r>
+    </w:p>
+    <w:p>
+      <w:pPr>
+        <w:pStyle w:val="Normal"/>
         <w:jc w:val="center"/>
-      </w:pPr>
-      <w:r>
+        <w:rPr/>
+      </w:pPr>
+      <w:r>
+        <w:rPr/>
         <w:t>3. Dynamic A Star Algorithm (D*)</w:t>
       </w:r>
     </w:p>
     <w:p>
-      <w:r>
-        <w:t xml:space="preserve">The creator of the D* Algorithm </w:t>
-      </w:r>
-      <w:proofErr w:type="spellStart"/>
-      <w:r>
-        <w:t>Stentz</w:t>
-      </w:r>
-      <w:proofErr w:type="spellEnd"/>
-      <w:r>
-        <w:t xml:space="preserve">, A. argues that by creating a global path from all known information then attempting to locally circumvent any obstacles, recreating the path when it is completely blocked off (Which is similar to the process taken with EDP) would allow for a complete approach to creating a dynamic obstacle avoiding path but </w:t>
-      </w:r>
-      <w:proofErr w:type="spellStart"/>
+      <w:pPr>
+        <w:pStyle w:val="Normal"/>
+        <w:rPr/>
+      </w:pPr>
+      <w:r>
+        <w:rPr/>
+        <w:t xml:space="preserve">The creator of the D* Algorithm Stentz, A. argues that by creating a global path from all known information then attempting to locally circumvent any obstacles, recreating the path when it is completely blocked off (Which is similar to the process taken with EDP) would allow for a complete approach to creating a dynamic obstacle avoiding path but </w:t>
+      </w:r>
       <w:r>
         <w:rPr>
           <w:i/>
           <w:iCs/>
         </w:rPr>
-        <w:t>Stentz</w:t>
-      </w:r>
-      <w:proofErr w:type="spellEnd"/>
+        <w:t xml:space="preserve">Stentz, A. (1994) </w:t>
+      </w:r>
+      <w:r>
+        <w:rPr/>
+        <w:t>notes “</w:t>
+      </w:r>
       <w:r>
         <w:rPr>
           <w:i/>
-          <w:iCs/>
-        </w:rPr>
-        <w:t xml:space="preserve">, A. (1994) </w:t>
-      </w:r>
-      <w:r>
-        <w:t>notes “</w:t>
+        </w:rPr>
+        <w:t>they are also sub optimal in the sense that they do not generate the lowest cost path given the sensor information as it is acquired and assuming all known, a priori information is correct</w:t>
+      </w:r>
+      <w:r>
+        <w:rPr/>
+        <w:t>”. This is why Stentz, A. created the D* Algorithm which works with a map under any state, be it full or empty or containing partial information about the environment and claims to be able to similar but far more efficient than the brute force optimal re-planning approach which is used in the EDP Algorithm. Just like in the A* algorithm D* maintains an OPEN List of nodes which is used to calculate the path costs between nodes. Each node contains a tag which specifies whether or not it is on the open list (Being evaluated) or not. For each node in the map D* will contain information about the total arc cost between itself and the target node calculated through the Euclidean heuristic function that is used “h(G,X), which Stentz, A. (1994) noted “</w:t>
       </w:r>
       <w:r>
         <w:rPr>
           <w:i/>
         </w:rPr>
-        <w:t xml:space="preserve">they are also sub </w:t>
+        <w:t xml:space="preserve">Given the proper conditions, this estimate is equivalent to the optimal (minimal cost) from state X to G </w:t>
+      </w:r>
+      <w:r>
+        <w:rPr/>
+        <w:t>(node to the target)</w:t>
       </w:r>
       <w:r>
         <w:rPr>
           <w:i/>
         </w:rPr>
-        <w:lastRenderedPageBreak/>
-        <w:t>optimal in the sense that they do not generate the lowest cost path given the sensor information as it is acquired and assuming all known, a priori information is correct</w:t>
-      </w:r>
-      <w:r>
         <w:t>”</w:t>
       </w:r>
       <w:r>
-        <w:t xml:space="preserve">. This is why </w:t>
-      </w:r>
-      <w:proofErr w:type="spellStart"/>
-      <w:r>
-        <w:t>Stentz</w:t>
-      </w:r>
-      <w:proofErr w:type="spellEnd"/>
-      <w:r>
-        <w:t>, A. created the D* Algorithm which works with a map under any state, be it full or empty or containing partial information about the environment and claims to be able to similar but far more efficient than the brute force optimal re-planning approach which is used in the EDP Algorithm. Just like in the A* algorithm D* maintains an OPEN</w:t>
-      </w:r>
-      <w:r>
-        <w:t xml:space="preserve"> List of nodes which</w:t>
-      </w:r>
-      <w:r>
-        <w:t xml:space="preserve"> is used to calculate the path costs between nodes. Each node contains a tag which specifies whether or not it is on the open list (</w:t>
-      </w:r>
-      <w:r>
-        <w:t>Being evaluated</w:t>
-      </w:r>
-      <w:r>
-        <w:t>) or not. For each</w:t>
-      </w:r>
-      <w:r>
-        <w:t xml:space="preserve"> node in the map D* will contain information about the total arc cost between itself and the target node calculated through the Euclidean heuristic function that is used “</w:t>
-      </w:r>
-      <w:proofErr w:type="gramStart"/>
-      <w:r>
-        <w:t>h(</w:t>
-      </w:r>
-      <w:proofErr w:type="gramEnd"/>
-      <w:r>
-        <w:t xml:space="preserve">G,X), which </w:t>
-      </w:r>
-      <w:proofErr w:type="spellStart"/>
-      <w:r>
-        <w:t>Stentz</w:t>
-      </w:r>
-      <w:proofErr w:type="spellEnd"/>
-      <w:r>
-        <w:t>, A. (1994) noted “</w:t>
-      </w:r>
-      <w:r>
-        <w:rPr>
-          <w:i/>
-        </w:rPr>
-        <w:t xml:space="preserve">Given the proper conditions, this estimate is equivalent to the optimal (minimal cost) from state X to G </w:t>
-      </w:r>
-      <w:r>
-        <w:t>(node to the target</w:t>
-      </w:r>
-      <w:r>
-        <w:t>)</w:t>
-      </w:r>
-      <w:r>
-        <w:rPr>
-          <w:i/>
-        </w:rPr>
-        <w:t>”</w:t>
-      </w:r>
-      <w:r>
-        <w:t xml:space="preserve">. </w:t>
-      </w:r>
-      <w:r>
-        <w:t>D* will use what is known as the PROCESS-STATE to compu</w:t>
-      </w:r>
-      <w:r>
-        <w:t>te the most optimal path it can</w:t>
-      </w:r>
-      <w:r>
-        <w:t xml:space="preserve"> to the goal and then uses a MODIFY-COST to change the arc cost and enter the affected nodes (Ones with obstacles</w:t>
+        <w:rPr/>
+        <w:t>. D* will use what is known as the PROCESS-STATE to compute the most optimal path it can to the goal and then uses a MODIFY-COST to change the arc cost and enter the affected nodes (Ones with obstacles</w:t>
       </w:r>
       <w:bookmarkStart w:id="0" w:name="_GoBack"/>
       <w:bookmarkEnd w:id="0"/>
       <w:r>
-        <w:t xml:space="preserve">) to the OPEN List to be recalculated. All nodes at the start will under a CLOSED List and the PROCESS-STATE will be called until the path has been tracked to the agent’s node or the algorithm cannot find a route to them (returning a -1). The agent will then follow a path until they reach the goal or come across an obstacle where the affected node will be added to the OPEN List again to be recalculated. </w:t>
-      </w:r>
-      <w:proofErr w:type="spellStart"/>
-      <w:r>
-        <w:t>Stentz</w:t>
-      </w:r>
-      <w:proofErr w:type="spellEnd"/>
-      <w:r>
-        <w:t>, A. (1994) noted that “</w:t>
+        <w:rPr/>
+        <w:t>) to the OPEN List to be recalculated. All nodes at the start will under a CLOSED List and the PROCESS-STATE will be called until the path has been tracked to the agent’s node or the algorithm cannot find a route to them (returning a -1). The agent will then follow a path until they reach the goal or come across an obstacle where the affected node will be added to the OPEN List again to be recalculated. Stentz, A. (1994) noted that “</w:t>
       </w:r>
       <w:r>
         <w:rPr>
           <w:i/>
         </w:rPr>
-        <w:t>Let Y</w:t>
+        <w:t xml:space="preserve">Let Y be the robot's state </w:t>
+      </w:r>
+      <w:r>
+        <w:rPr/>
+        <w:t>(Node)</w:t>
       </w:r>
       <w:r>
         <w:rPr>
           <w:i/>
         </w:rPr>
-        <w:t xml:space="preserve"> </w:t>
-      </w:r>
-      <w:r>
-        <w:rPr>
-          <w:i/>
-        </w:rPr>
-        <w:t>be the robot's state</w:t>
-      </w:r>
-      <w:r>
-        <w:rPr>
-          <w:i/>
-        </w:rPr>
-        <w:t xml:space="preserve"> </w:t>
-      </w:r>
-      <w:r>
-        <w:t>(</w:t>
-      </w:r>
-      <w:r>
-        <w:t>Node)</w:t>
-      </w:r>
-      <w:r>
-        <w:rPr>
-          <w:i/>
-        </w:rPr>
-        <w:t xml:space="preserve"> which it discovers an error in.</w:t>
-      </w:r>
-      <w:r>
-        <w:rPr>
-          <w:i/>
-        </w:rPr>
-        <w:t xml:space="preserve"> </w:t>
-      </w:r>
-      <w:r>
-        <w:rPr>
-          <w:i/>
-        </w:rPr>
-        <w:t>By calling PROCESS</w:t>
-      </w:r>
-      <w:r>
-        <w:rPr>
-          <w:i/>
-        </w:rPr>
-        <w:t xml:space="preserve"> - STATE until it returns </w:t>
-      </w:r>
-      <w:proofErr w:type="spellStart"/>
-      <w:r>
-        <w:rPr>
-          <w:i/>
-        </w:rPr>
-        <w:t>K</w:t>
+        <w:t xml:space="preserve"> which it discovers an error in. By calling PROCESS - STATE until it returns K</w:t>
       </w:r>
       <w:r>
         <w:rPr>
@@ -617,118 +489,90 @@
         </w:rPr>
         <w:t>min</w:t>
       </w:r>
-      <w:proofErr w:type="spellEnd"/>
       <w:r>
         <w:rPr>
           <w:i/>
         </w:rPr>
-        <w:t xml:space="preserve"> </w:t>
-      </w:r>
-      <w:r>
-        <w:rPr>
-          <w:i/>
-        </w:rPr>
-        <w:t>&gt;=</w:t>
-      </w:r>
-      <w:r>
-        <w:rPr>
-          <w:i/>
-        </w:rPr>
-        <w:t xml:space="preserve"> h(Y),</w:t>
-      </w:r>
-      <w:r>
-        <w:rPr>
-          <w:i/>
-        </w:rPr>
-        <w:t xml:space="preserve"> </w:t>
-      </w:r>
-      <w:r>
-        <w:rPr>
-          <w:i/>
-        </w:rPr>
-        <w:t>the cost changes are propagated to state Y such that</w:t>
-      </w:r>
-      <w:r>
-        <w:rPr>
-          <w:i/>
-        </w:rPr>
-        <w:t xml:space="preserve"> </w:t>
-      </w:r>
-      <w:r>
-        <w:rPr>
-          <w:i/>
-        </w:rPr>
-        <w:t>h(Y) = o(Y). At this point, a possibly new sequence { Y)</w:t>
-      </w:r>
-      <w:r>
-        <w:rPr>
-          <w:i/>
-        </w:rPr>
-        <w:t xml:space="preserve"> </w:t>
-      </w:r>
-      <w:r>
-        <w:rPr>
-          <w:i/>
-        </w:rPr>
-        <w:t>has been constructed, and the robot continues to follow</w:t>
-      </w:r>
-      <w:r>
-        <w:rPr>
-          <w:i/>
-        </w:rPr>
-        <w:t xml:space="preserve"> </w:t>
-      </w:r>
-      <w:r>
-        <w:rPr>
-          <w:i/>
-        </w:rPr>
-        <w:t xml:space="preserve">the </w:t>
-      </w:r>
-      <w:r>
-        <w:rPr>
-          <w:i/>
-        </w:rPr>
-        <w:t>back pointers</w:t>
-      </w:r>
-      <w:r>
-        <w:rPr>
-          <w:i/>
-        </w:rPr>
-        <w:t xml:space="preserve"> in the sequence toward the goal.</w:t>
-      </w:r>
-      <w:r>
-        <w:rPr>
-          <w:i/>
-        </w:rPr>
-        <w:t>”</w:t>
-      </w:r>
-      <w:r>
-        <w:rPr>
-          <w:i/>
-        </w:rPr>
-        <w:t xml:space="preserve"> </w:t>
-      </w:r>
-      <w:r>
-        <w:t>Which means that the when a node i</w:t>
-      </w:r>
-      <w:r>
-        <w:t>s found to have an obstacle it will be added to the OPEN list and marked as RAISE, but before its cost is increased it will check its neighbouring nodes to work out if the cost can be reduced or not, This therefore creates a map that where obstacle nodes and their neighbours will be given newer increased costs to reduce the effectiveness of creating a path near them, furthermore this will make the path generated to be away from the obstacles where the cost is higher due to it attempting to find the cheapest path.</w:t>
-      </w:r>
-    </w:p>
-    <w:p/>
-    <w:p/>
-    <w:p/>
-    <w:p/>
-    <w:p/>
-    <w:p/>
-    <w:p/>
-    <w:p>
-      <w:pPr>
-        <w:rPr>
+        <w:t xml:space="preserve"> &gt;= h(Y), the cost changes are propagated to state Y such that h(Y) = o(Y). At this point, a possibly new sequence { Y) has been constructed, and the robot continues to follow the back pointers in the sequence toward the goal.” </w:t>
+      </w:r>
+      <w:r>
+        <w:rPr/>
+        <w:t>Which means that the when a node is found to have an obstacle it will be added to the OPEN list and marked as RAISE, but before its cost is increased it will check its neighbouring nodes to work out if the cost can be reduced or not, This therefore creates a map that where obstacle nodes and their neighbours will be given newer increased costs to reduce the effectiveness of creating a path near them, furthermore this will make the path generated to be away from the obstacles where the cost is higher due to it attempting to find the cheapest path.</w:t>
+      </w:r>
+    </w:p>
+    <w:p>
+      <w:pPr>
+        <w:pStyle w:val="Normal"/>
+        <w:rPr/>
+      </w:pPr>
+      <w:r>
+        <w:rPr/>
+      </w:r>
+    </w:p>
+    <w:p>
+      <w:pPr>
+        <w:pStyle w:val="Normal"/>
+        <w:rPr/>
+      </w:pPr>
+      <w:r>
+        <w:rPr/>
+      </w:r>
+    </w:p>
+    <w:p>
+      <w:pPr>
+        <w:pStyle w:val="Normal"/>
+        <w:rPr/>
+      </w:pPr>
+      <w:r>
+        <w:rPr/>
+      </w:r>
+    </w:p>
+    <w:p>
+      <w:pPr>
+        <w:pStyle w:val="Normal"/>
+        <w:rPr/>
+      </w:pPr>
+      <w:r>
+        <w:rPr/>
+      </w:r>
+    </w:p>
+    <w:p>
+      <w:pPr>
+        <w:pStyle w:val="Normal"/>
+        <w:rPr/>
+      </w:pPr>
+      <w:r>
+        <w:rPr/>
+      </w:r>
+    </w:p>
+    <w:p>
+      <w:pPr>
+        <w:pStyle w:val="Normal"/>
+        <w:rPr/>
+      </w:pPr>
+      <w:r>
+        <w:rPr/>
+      </w:r>
+    </w:p>
+    <w:p>
+      <w:pPr>
+        <w:pStyle w:val="Normal"/>
+        <w:rPr/>
+      </w:pPr>
+      <w:r>
+        <w:rPr/>
+      </w:r>
+    </w:p>
+    <w:p>
+      <w:pPr>
+        <w:pStyle w:val="Normal"/>
+        <w:rPr>
+          <w:b/>
           <w:b/>
           <w:bCs/>
         </w:rPr>
       </w:pPr>
+      <w:bookmarkStart w:id="1" w:name="__DdeLink__133_254214941"/>
       <w:r>
         <w:rPr>
           <w:b/>
@@ -739,12 +583,15 @@
     </w:p>
     <w:p>
       <w:pPr>
+        <w:pStyle w:val="Normal"/>
         <w:numPr>
           <w:ilvl w:val="0"/>
           <w:numId w:val="1"/>
         </w:numPr>
-      </w:pPr>
-      <w:r>
+        <w:rPr/>
+      </w:pPr>
+      <w:r>
+        <w:rPr/>
         <w:t xml:space="preserve">McCabe, H. Graham, R. &amp; Sheridan, S. (2003) </w:t>
       </w:r>
       <w:r>
@@ -761,9 +608,10 @@
         <w:t xml:space="preserve"> </w:t>
       </w:r>
       <w:r>
+        <w:rPr/>
         <w:t xml:space="preserve">[Online] Available from: </w:t>
       </w:r>
-      <w:hyperlink r:id="rId8">
+      <w:hyperlink r:id="rId3">
         <w:r>
           <w:rPr>
             <w:rStyle w:val="InternetLink"/>
@@ -772,24 +620,22 @@
         </w:r>
       </w:hyperlink>
       <w:r>
+        <w:rPr/>
         <w:t xml:space="preserve"> [Accessed: 15/04/2017]</w:t>
       </w:r>
     </w:p>
     <w:p>
       <w:pPr>
+        <w:pStyle w:val="Normal"/>
         <w:numPr>
           <w:ilvl w:val="0"/>
           <w:numId w:val="1"/>
         </w:numPr>
-      </w:pPr>
-      <w:proofErr w:type="spellStart"/>
-      <w:r>
-        <w:lastRenderedPageBreak/>
-        <w:t>Stentz</w:t>
-      </w:r>
-      <w:proofErr w:type="spellEnd"/>
-      <w:r>
-        <w:t xml:space="preserve">, A. (1994) </w:t>
+        <w:rPr/>
+      </w:pPr>
+      <w:r>
+        <w:rPr/>
+        <w:t xml:space="preserve">Stentz, A. (1994) </w:t>
       </w:r>
       <w:r>
         <w:rPr>
@@ -799,9 +645,10 @@
         <w:t>Optimal and Efficient Path Planning for Partially-Known Environments</w:t>
       </w:r>
       <w:r>
+        <w:rPr/>
         <w:t xml:space="preserve"> [Online] Available from:  </w:t>
       </w:r>
-      <w:hyperlink r:id="rId9">
+      <w:hyperlink r:id="rId4">
         <w:r>
           <w:rPr>
             <w:rStyle w:val="InternetLink"/>
@@ -810,17 +657,22 @@
         </w:r>
       </w:hyperlink>
       <w:r>
+        <w:rPr/>
         <w:t xml:space="preserve"> [Accessed: 17/04/2017]</w:t>
       </w:r>
     </w:p>
     <w:p>
       <w:pPr>
+        <w:pStyle w:val="Normal"/>
         <w:numPr>
           <w:ilvl w:val="0"/>
           <w:numId w:val="1"/>
         </w:numPr>
-      </w:pPr>
-      <w:r>
+        <w:spacing w:before="0" w:after="160"/>
+        <w:rPr/>
+      </w:pPr>
+      <w:r>
+        <w:rPr/>
         <w:t xml:space="preserve">Ji, S. Yang, L. (2012) </w:t>
       </w:r>
       <w:r>
@@ -831,9 +683,10 @@
         <w:t>Extension of Dynamic Programming Algorithm in Robotic Path Planning</w:t>
       </w:r>
       <w:r>
+        <w:rPr/>
         <w:t xml:space="preserve"> [Online] Available from: </w:t>
       </w:r>
-      <w:hyperlink r:id="rId10">
+      <w:hyperlink r:id="rId5">
         <w:r>
           <w:rPr>
             <w:rStyle w:val="InternetLink"/>
@@ -841,66 +694,46 @@
           <w:t>http://ieeexplore.ieee.org.ezproxy.staffs.ac.uk/document/6394746/</w:t>
         </w:r>
       </w:hyperlink>
-      <w:r>
+      <w:bookmarkEnd w:id="1"/>
+      <w:r>
+        <w:rPr/>
         <w:t xml:space="preserve"> [Accessed: 16/04/2017]</w:t>
       </w:r>
     </w:p>
     <w:sectPr>
-      <w:footerReference w:type="default" r:id="rId11"/>
+      <w:footerReference w:type="default" r:id="rId6"/>
+      <w:type w:val="nextPage"/>
       <w:pgSz w:w="12240" w:h="15840"/>
-      <w:pgMar w:top="1440" w:right="1440" w:bottom="1403" w:left="1440" w:header="0" w:footer="57" w:gutter="0"/>
-      <w:cols w:space="720"/>
-      <w:formProt w:val="0"/>
-      <w:docGrid w:linePitch="360" w:charSpace="-2049"/>
+      <w:pgMar w:left="1440" w:right="1440" w:header="0" w:top="1440" w:footer="57" w:bottom="1403" w:gutter="0"/>
+      <w:pgNumType w:fmt="decimal"/>
+      <w:formProt w:val="false"/>
+      <w:textDirection w:val="lrTb"/>
+      <w:docGrid w:type="default" w:linePitch="360" w:charSpace="4294965247"/>
     </w:sectPr>
   </w:body>
 </w:document>
 </file>
 
-<file path=word/endnotes.xml><?xml version="1.0" encoding="utf-8"?>
-<w:endnotes xmlns:wpc="http://schemas.microsoft.com/office/word/2010/wordprocessingCanvas" xmlns:cx="http://schemas.microsoft.com/office/drawing/2014/chartex" xmlns:cx1="http://schemas.microsoft.com/office/drawing/2015/9/8/chartex" xmlns:mc="http://schemas.openxmlformats.org/markup-compatibility/2006" xmlns:o="urn:schemas-microsoft-com:office:office" xmlns:r="http://schemas.openxmlformats.org/officeDocument/2006/relationships" xmlns:m="http://schemas.openxmlformats.org/officeDocument/2006/math" xmlns:v="urn:schemas-microsoft-com:vml" xmlns:wp14="http://schemas.microsoft.com/office/word/2010/wordprocessingDrawing" xmlns:wp="http://schemas.openxmlformats.org/drawingml/2006/wordprocessingDrawing" xmlns:w10="urn:schemas-microsoft-com:office:word" xmlns:w="http://schemas.openxmlformats.org/wordprocessingml/2006/main" xmlns:w14="http://schemas.microsoft.com/office/word/2010/wordml" xmlns:w15="http://schemas.microsoft.com/office/word/2012/wordml" xmlns:w16se="http://schemas.microsoft.com/office/word/2015/wordml/symex" xmlns:wpg="http://schemas.microsoft.com/office/word/2010/wordprocessingGroup" xmlns:wpi="http://schemas.microsoft.com/office/word/2010/wordprocessingInk" xmlns:wne="http://schemas.microsoft.com/office/word/2006/wordml" xmlns:wps="http://schemas.microsoft.com/office/word/2010/wordprocessingShape" mc:Ignorable="w14 w15 w16se wp14">
-  <w:endnote w:type="separator" w:id="-1">
-    <w:p>
-      <w:pPr>
-        <w:spacing w:after="0" w:line="240" w:lineRule="auto"/>
-      </w:pPr>
-      <w:r>
-        <w:separator/>
-      </w:r>
-    </w:p>
-  </w:endnote>
-  <w:endnote w:type="continuationSeparator" w:id="0">
-    <w:p>
-      <w:pPr>
-        <w:spacing w:after="0" w:line="240" w:lineRule="auto"/>
-      </w:pPr>
-      <w:r>
-        <w:continuationSeparator/>
-      </w:r>
-    </w:p>
-  </w:endnote>
-</w:endnotes>
-</file>
-
 <file path=word/footer1.xml><?xml version="1.0" encoding="utf-8"?>
-<w:ftr xmlns:wpc="http://schemas.microsoft.com/office/word/2010/wordprocessingCanvas" xmlns:cx="http://schemas.microsoft.com/office/drawing/2014/chartex" xmlns:cx1="http://schemas.microsoft.com/office/drawing/2015/9/8/chartex" xmlns:mc="http://schemas.openxmlformats.org/markup-compatibility/2006" xmlns:o="urn:schemas-microsoft-com:office:office" xmlns:r="http://schemas.openxmlformats.org/officeDocument/2006/relationships" xmlns:m="http://schemas.openxmlformats.org/officeDocument/2006/math" xmlns:v="urn:schemas-microsoft-com:vml" xmlns:wp14="http://schemas.microsoft.com/office/word/2010/wordprocessingDrawing" xmlns:wp="http://schemas.openxmlformats.org/drawingml/2006/wordprocessingDrawing" xmlns:w10="urn:schemas-microsoft-com:office:word" xmlns:w="http://schemas.openxmlformats.org/wordprocessingml/2006/main" xmlns:w14="http://schemas.microsoft.com/office/word/2010/wordml" xmlns:w15="http://schemas.microsoft.com/office/word/2012/wordml" xmlns:w16se="http://schemas.microsoft.com/office/word/2015/wordml/symex" xmlns:wpg="http://schemas.microsoft.com/office/word/2010/wordprocessingGroup" xmlns:wpi="http://schemas.microsoft.com/office/word/2010/wordprocessingInk" xmlns:wne="http://schemas.microsoft.com/office/word/2006/wordml" xmlns:wps="http://schemas.microsoft.com/office/word/2010/wordprocessingShape" mc:Ignorable="w14 w15 w16se wp14">
+<w:ftr xmlns:o="urn:schemas-microsoft-com:office:office" xmlns:r="http://schemas.openxmlformats.org/officeDocument/2006/relationships" xmlns:v="urn:schemas-microsoft-com:vml" xmlns:w="http://schemas.openxmlformats.org/wordprocessingml/2006/main" xmlns:w10="urn:schemas-microsoft-com:office:word" xmlns:wp="http://schemas.openxmlformats.org/drawingml/2006/wordprocessingDrawing" xmlns:wps="http://schemas.microsoft.com/office/word/2010/wordprocessingShape" xmlns:wpg="http://schemas.microsoft.com/office/word/2010/wordprocessingGroup" xmlns:mc="http://schemas.openxmlformats.org/markup-compatibility/2006" xmlns:wp14="http://schemas.microsoft.com/office/word/2010/wordprocessingDrawing" xmlns:w14="http://schemas.microsoft.com/office/word/2010/wordml" mc:Ignorable="w14 wp14">
   <w:p>
     <w:pPr>
+      <w:pStyle w:val="Normal"/>
       <w:jc w:val="center"/>
       <w:rPr>
         <w:rFonts w:ascii="Calibri" w:hAnsi="Calibri"/>
         <w:i/>
-        <w:color w:val="auto"/>
+        <w:i/>
+        <w:color w:val="00000A"/>
         <w:sz w:val="18"/>
         <w:szCs w:val="18"/>
       </w:rPr>
     </w:pPr>
     <w:r>
       <w:rPr>
-        <w:rFonts w:ascii="Calibri" w:hAnsi="Calibri"/>
         <w:i/>
         <w:iCs/>
-        <w:color w:val="auto"/>
+        <w:color w:val="00000A"/>
         <w:sz w:val="18"/>
         <w:szCs w:val="18"/>
       </w:rPr>
@@ -909,6 +742,7 @@
   </w:p>
   <w:p>
     <w:pPr>
+      <w:pStyle w:val="Normal"/>
       <w:jc w:val="center"/>
       <w:rPr>
         <w:rFonts w:ascii="Calibri" w:hAnsi="Calibri"/>
@@ -918,18 +752,16 @@
     </w:pPr>
     <w:r>
       <w:rPr>
-        <w:rFonts w:ascii="Calibri" w:hAnsi="Calibri"/>
-        <w:color w:val="auto"/>
+        <w:color w:val="00000A"/>
         <w:sz w:val="18"/>
         <w:szCs w:val="18"/>
       </w:rPr>
       <w:t xml:space="preserve"> </w:t>
     </w:r>
-    <w:bookmarkStart w:id="1" w:name="__DdeLink__66_2058858347"/>
+    <w:bookmarkStart w:id="2" w:name="__DdeLink__66_2058858347"/>
     <w:r>
       <w:rPr>
-        <w:rFonts w:ascii="Calibri" w:hAnsi="Calibri"/>
-        <w:color w:val="auto"/>
+        <w:color w:val="00000A"/>
         <w:sz w:val="18"/>
         <w:szCs w:val="18"/>
       </w:rPr>
@@ -937,17 +769,15 @@
     </w:r>
     <w:r>
       <w:rPr>
-        <w:rFonts w:ascii="Calibri" w:hAnsi="Calibri"/>
         <w:color w:val="222222"/>
         <w:sz w:val="18"/>
         <w:szCs w:val="18"/>
       </w:rPr>
       <w:t>College Rd, Stoke-on-Trent ST4 2DE</w:t>
     </w:r>
-    <w:bookmarkEnd w:id="1"/>
+    <w:bookmarkEnd w:id="2"/>
     <w:r>
       <w:rPr>
-        <w:rFonts w:ascii="Calibri" w:hAnsi="Calibri"/>
         <w:sz w:val="18"/>
         <w:szCs w:val="18"/>
       </w:rPr>
@@ -956,47 +786,28 @@
   </w:p>
   <w:p>
     <w:pPr>
+      <w:pStyle w:val="Normal"/>
+      <w:spacing w:before="0" w:after="160"/>
       <w:jc w:val="center"/>
+      <w:rPr>
+        <w:i/>
+        <w:i/>
+        <w:iCs/>
+      </w:rPr>
+    </w:pPr>
+    <w:r>
       <w:rPr>
         <w:i/>
         <w:iCs/>
       </w:rPr>
-    </w:pPr>
+    </w:r>
   </w:p>
 </w:ftr>
 </file>
 
-<file path=word/footnotes.xml><?xml version="1.0" encoding="utf-8"?>
-<w:footnotes xmlns:wpc="http://schemas.microsoft.com/office/word/2010/wordprocessingCanvas" xmlns:cx="http://schemas.microsoft.com/office/drawing/2014/chartex" xmlns:cx1="http://schemas.microsoft.com/office/drawing/2015/9/8/chartex" xmlns:mc="http://schemas.openxmlformats.org/markup-compatibility/2006" xmlns:o="urn:schemas-microsoft-com:office:office" xmlns:r="http://schemas.openxmlformats.org/officeDocument/2006/relationships" xmlns:m="http://schemas.openxmlformats.org/officeDocument/2006/math" xmlns:v="urn:schemas-microsoft-com:vml" xmlns:wp14="http://schemas.microsoft.com/office/word/2010/wordprocessingDrawing" xmlns:wp="http://schemas.openxmlformats.org/drawingml/2006/wordprocessingDrawing" xmlns:w10="urn:schemas-microsoft-com:office:word" xmlns:w="http://schemas.openxmlformats.org/wordprocessingml/2006/main" xmlns:w14="http://schemas.microsoft.com/office/word/2010/wordml" xmlns:w15="http://schemas.microsoft.com/office/word/2012/wordml" xmlns:w16se="http://schemas.microsoft.com/office/word/2015/wordml/symex" xmlns:wpg="http://schemas.microsoft.com/office/word/2010/wordprocessingGroup" xmlns:wpi="http://schemas.microsoft.com/office/word/2010/wordprocessingInk" xmlns:wne="http://schemas.microsoft.com/office/word/2006/wordml" xmlns:wps="http://schemas.microsoft.com/office/word/2010/wordprocessingShape" mc:Ignorable="w14 w15 w16se wp14">
-  <w:footnote w:type="separator" w:id="-1">
-    <w:p>
-      <w:pPr>
-        <w:spacing w:after="0" w:line="240" w:lineRule="auto"/>
-      </w:pPr>
-      <w:r>
-        <w:separator/>
-      </w:r>
-    </w:p>
-  </w:footnote>
-  <w:footnote w:type="continuationSeparator" w:id="0">
-    <w:p>
-      <w:pPr>
-        <w:spacing w:after="0" w:line="240" w:lineRule="auto"/>
-      </w:pPr>
-      <w:r>
-        <w:continuationSeparator/>
-      </w:r>
-    </w:p>
-  </w:footnote>
-</w:footnotes>
-</file>
-
 <file path=word/numbering.xml><?xml version="1.0" encoding="utf-8"?>
-<w:numbering xmlns:wpc="http://schemas.microsoft.com/office/word/2010/wordprocessingCanvas" xmlns:cx="http://schemas.microsoft.com/office/drawing/2014/chartex" xmlns:cx1="http://schemas.microsoft.com/office/drawing/2015/9/8/chartex" xmlns:mc="http://schemas.openxmlformats.org/markup-compatibility/2006" xmlns:o="urn:schemas-microsoft-com:office:office" xmlns:r="http://schemas.openxmlformats.org/officeDocument/2006/relationships" xmlns:m="http://schemas.openxmlformats.org/officeDocument/2006/math" xmlns:v="urn:schemas-microsoft-com:vml" xmlns:wp14="http://schemas.microsoft.com/office/word/2010/wordprocessingDrawing" xmlns:wp="http://schemas.openxmlformats.org/drawingml/2006/wordprocessingDrawing" xmlns:w10="urn:schemas-microsoft-com:office:word" xmlns:w="http://schemas.openxmlformats.org/wordprocessingml/2006/main" xmlns:w14="http://schemas.microsoft.com/office/word/2010/wordml" xmlns:w15="http://schemas.microsoft.com/office/word/2012/wordml" xmlns:w16se="http://schemas.microsoft.com/office/word/2015/wordml/symex" xmlns:wpg="http://schemas.microsoft.com/office/word/2010/wordprocessingGroup" xmlns:wpi="http://schemas.microsoft.com/office/word/2010/wordprocessingInk" xmlns:wne="http://schemas.microsoft.com/office/word/2006/wordml" xmlns:wps="http://schemas.microsoft.com/office/word/2010/wordprocessingShape" mc:Ignorable="w14 w15 w16se wp14">
-  <w:abstractNum w:abstractNumId="0" w15:restartNumberingAfterBreak="0">
-    <w:nsid w:val="1AAE413E"/>
-    <w:multiLevelType w:val="multilevel"/>
-    <w:tmpl w:val="3CD06014"/>
+<w:numbering xmlns:w="http://schemas.openxmlformats.org/wordprocessingml/2006/main" xmlns:o="urn:schemas-microsoft-com:office:office" xmlns:r="http://schemas.openxmlformats.org/officeDocument/2006/relationships" xmlns:v="urn:schemas-microsoft-com:vml">
+  <w:abstractNum w:abstractNumId="1">
     <w:lvl w:ilvl="0">
       <w:start w:val="1"/>
       <w:numFmt w:val="decimal"/>
@@ -1106,10 +917,7 @@
       </w:pPr>
     </w:lvl>
   </w:abstractNum>
-  <w:abstractNum w:abstractNumId="1" w15:restartNumberingAfterBreak="0">
-    <w:nsid w:val="27EA004A"/>
-    <w:multiLevelType w:val="multilevel"/>
-    <w:tmpl w:val="A7BED35C"/>
+  <w:abstractNum w:abstractNumId="2">
     <w:lvl w:ilvl="0">
       <w:start w:val="1"/>
       <w:numFmt w:val="none"/>
@@ -1117,7 +925,7 @@
       <w:lvlText w:val=""/>
       <w:lvlJc w:val="left"/>
       <w:pPr>
-        <w:ind w:left="0" w:firstLine="0"/>
+        <w:ind w:left="0" w:hanging="0"/>
       </w:pPr>
     </w:lvl>
     <w:lvl w:ilvl="1">
@@ -1127,7 +935,7 @@
       <w:lvlText w:val=""/>
       <w:lvlJc w:val="left"/>
       <w:pPr>
-        <w:ind w:left="0" w:firstLine="0"/>
+        <w:ind w:left="0" w:hanging="0"/>
       </w:pPr>
     </w:lvl>
     <w:lvl w:ilvl="2">
@@ -1137,7 +945,7 @@
       <w:lvlText w:val=""/>
       <w:lvlJc w:val="left"/>
       <w:pPr>
-        <w:ind w:left="0" w:firstLine="0"/>
+        <w:ind w:left="0" w:hanging="0"/>
       </w:pPr>
     </w:lvl>
     <w:lvl w:ilvl="3">
@@ -1147,7 +955,7 @@
       <w:lvlText w:val=""/>
       <w:lvlJc w:val="left"/>
       <w:pPr>
-        <w:ind w:left="0" w:firstLine="0"/>
+        <w:ind w:left="0" w:hanging="0"/>
       </w:pPr>
     </w:lvl>
     <w:lvl w:ilvl="4">
@@ -1157,7 +965,7 @@
       <w:lvlText w:val=""/>
       <w:lvlJc w:val="left"/>
       <w:pPr>
-        <w:ind w:left="0" w:firstLine="0"/>
+        <w:ind w:left="0" w:hanging="0"/>
       </w:pPr>
     </w:lvl>
     <w:lvl w:ilvl="5">
@@ -1167,7 +975,7 @@
       <w:lvlText w:val=""/>
       <w:lvlJc w:val="left"/>
       <w:pPr>
-        <w:ind w:left="0" w:firstLine="0"/>
+        <w:ind w:left="0" w:hanging="0"/>
       </w:pPr>
     </w:lvl>
     <w:lvl w:ilvl="6">
@@ -1177,7 +985,7 @@
       <w:lvlText w:val=""/>
       <w:lvlJc w:val="left"/>
       <w:pPr>
-        <w:ind w:left="0" w:firstLine="0"/>
+        <w:ind w:left="0" w:hanging="0"/>
       </w:pPr>
     </w:lvl>
     <w:lvl w:ilvl="7">
@@ -1187,7 +995,7 @@
       <w:lvlText w:val=""/>
       <w:lvlJc w:val="left"/>
       <w:pPr>
-        <w:ind w:left="0" w:firstLine="0"/>
+        <w:ind w:left="0" w:hanging="0"/>
       </w:pPr>
     </w:lvl>
     <w:lvl w:ilvl="8">
@@ -1197,42 +1005,44 @@
       <w:lvlText w:val=""/>
       <w:lvlJc w:val="left"/>
       <w:pPr>
-        <w:ind w:left="0" w:firstLine="0"/>
+        <w:ind w:left="0" w:hanging="0"/>
       </w:pPr>
     </w:lvl>
   </w:abstractNum>
   <w:num w:numId="1">
-    <w:abstractNumId w:val="0"/>
+    <w:abstractNumId w:val="1"/>
   </w:num>
   <w:num w:numId="2">
-    <w:abstractNumId w:val="1"/>
+    <w:abstractNumId w:val="2"/>
   </w:num>
 </w:numbering>
 </file>
 
 <file path=word/styles.xml><?xml version="1.0" encoding="utf-8"?>
-<w:styles xmlns:mc="http://schemas.openxmlformats.org/markup-compatibility/2006" xmlns:r="http://schemas.openxmlformats.org/officeDocument/2006/relationships" xmlns:w="http://schemas.openxmlformats.org/wordprocessingml/2006/main" xmlns:w14="http://schemas.microsoft.com/office/word/2010/wordml" xmlns:w15="http://schemas.microsoft.com/office/word/2012/wordml" xmlns:w16se="http://schemas.microsoft.com/office/word/2015/wordml/symex" mc:Ignorable="w14 w15 w16se">
+<w:styles xmlns:w="http://schemas.openxmlformats.org/wordprocessingml/2006/main" xmlns:w14="http://schemas.microsoft.com/office/word/2010/wordml" xmlns:mc="http://schemas.openxmlformats.org/markup-compatibility/2006" mc:Ignorable="w14">
   <w:docDefaults>
     <w:rPrDefault>
       <w:rPr>
-        <w:rFonts w:asciiTheme="minorHAnsi" w:eastAsiaTheme="minorHAnsi" w:hAnsiTheme="minorHAnsi" w:cstheme="minorBidi"/>
+        <w:rFonts w:ascii="Calibri" w:hAnsi="Calibri" w:eastAsia="Calibri" w:cs="" w:asciiTheme="minorHAnsi" w:cstheme="minorBidi" w:eastAsiaTheme="minorHAnsi" w:hAnsiTheme="minorHAnsi"/>
         <w:szCs w:val="22"/>
         <w:lang w:val="en-GB" w:eastAsia="en-US" w:bidi="ar-SA"/>
       </w:rPr>
     </w:rPrDefault>
-    <w:pPrDefault/>
+    <w:pPrDefault>
+      <w:pPr/>
+    </w:pPrDefault>
   </w:docDefaults>
   <w:latentStyles w:defLockedState="0" w:defUIPriority="99" w:defSemiHidden="0" w:defUnhideWhenUsed="0" w:defQFormat="0" w:count="371">
     <w:lsdException w:name="Normal" w:uiPriority="0" w:qFormat="1"/>
     <w:lsdException w:name="heading 1" w:uiPriority="9" w:qFormat="1"/>
-    <w:lsdException w:name="heading 2" w:semiHidden="1" w:uiPriority="9" w:unhideWhenUsed="1" w:qFormat="1"/>
-    <w:lsdException w:name="heading 3" w:semiHidden="1" w:uiPriority="9" w:unhideWhenUsed="1" w:qFormat="1"/>
-    <w:lsdException w:name="heading 4" w:semiHidden="1" w:uiPriority="9" w:unhideWhenUsed="1" w:qFormat="1"/>
-    <w:lsdException w:name="heading 5" w:semiHidden="1" w:uiPriority="9" w:unhideWhenUsed="1" w:qFormat="1"/>
-    <w:lsdException w:name="heading 6" w:semiHidden="1" w:uiPriority="9" w:unhideWhenUsed="1" w:qFormat="1"/>
-    <w:lsdException w:name="heading 7" w:semiHidden="1" w:uiPriority="9" w:unhideWhenUsed="1" w:qFormat="1"/>
-    <w:lsdException w:name="heading 8" w:semiHidden="1" w:uiPriority="9" w:unhideWhenUsed="1" w:qFormat="1"/>
-    <w:lsdException w:name="heading 9" w:semiHidden="1" w:uiPriority="9" w:unhideWhenUsed="1" w:qFormat="1"/>
+    <w:lsdException w:name="heading 2" w:uiPriority="9" w:semiHidden="1" w:unhideWhenUsed="1" w:qFormat="1"/>
+    <w:lsdException w:name="heading 3" w:uiPriority="9" w:semiHidden="1" w:unhideWhenUsed="1" w:qFormat="1"/>
+    <w:lsdException w:name="heading 4" w:uiPriority="9" w:semiHidden="1" w:unhideWhenUsed="1" w:qFormat="1"/>
+    <w:lsdException w:name="heading 5" w:uiPriority="9" w:semiHidden="1" w:unhideWhenUsed="1" w:qFormat="1"/>
+    <w:lsdException w:name="heading 6" w:uiPriority="9" w:semiHidden="1" w:unhideWhenUsed="1" w:qFormat="1"/>
+    <w:lsdException w:name="heading 7" w:uiPriority="9" w:semiHidden="1" w:unhideWhenUsed="1" w:qFormat="1"/>
+    <w:lsdException w:name="heading 8" w:uiPriority="9" w:semiHidden="1" w:unhideWhenUsed="1" w:qFormat="1"/>
+    <w:lsdException w:name="heading 9" w:uiPriority="9" w:semiHidden="1" w:unhideWhenUsed="1" w:qFormat="1"/>
     <w:lsdException w:name="index 1" w:semiHidden="1" w:unhideWhenUsed="1"/>
     <w:lsdException w:name="index 2" w:semiHidden="1" w:unhideWhenUsed="1"/>
     <w:lsdException w:name="index 3" w:semiHidden="1" w:unhideWhenUsed="1"/>
@@ -1242,22 +1052,22 @@
     <w:lsdException w:name="index 7" w:semiHidden="1" w:unhideWhenUsed="1"/>
     <w:lsdException w:name="index 8" w:semiHidden="1" w:unhideWhenUsed="1"/>
     <w:lsdException w:name="index 9" w:semiHidden="1" w:unhideWhenUsed="1"/>
-    <w:lsdException w:name="toc 1" w:semiHidden="1" w:uiPriority="39" w:unhideWhenUsed="1"/>
-    <w:lsdException w:name="toc 2" w:semiHidden="1" w:uiPriority="39" w:unhideWhenUsed="1"/>
-    <w:lsdException w:name="toc 3" w:semiHidden="1" w:uiPriority="39" w:unhideWhenUsed="1"/>
-    <w:lsdException w:name="toc 4" w:semiHidden="1" w:uiPriority="39" w:unhideWhenUsed="1"/>
-    <w:lsdException w:name="toc 5" w:semiHidden="1" w:uiPriority="39" w:unhideWhenUsed="1"/>
-    <w:lsdException w:name="toc 6" w:semiHidden="1" w:uiPriority="39" w:unhideWhenUsed="1"/>
-    <w:lsdException w:name="toc 7" w:semiHidden="1" w:uiPriority="39" w:unhideWhenUsed="1"/>
-    <w:lsdException w:name="toc 8" w:semiHidden="1" w:uiPriority="39" w:unhideWhenUsed="1"/>
-    <w:lsdException w:name="toc 9" w:semiHidden="1" w:uiPriority="39" w:unhideWhenUsed="1"/>
+    <w:lsdException w:name="toc 1" w:uiPriority="39" w:semiHidden="1" w:unhideWhenUsed="1"/>
+    <w:lsdException w:name="toc 2" w:uiPriority="39" w:semiHidden="1" w:unhideWhenUsed="1"/>
+    <w:lsdException w:name="toc 3" w:uiPriority="39" w:semiHidden="1" w:unhideWhenUsed="1"/>
+    <w:lsdException w:name="toc 4" w:uiPriority="39" w:semiHidden="1" w:unhideWhenUsed="1"/>
+    <w:lsdException w:name="toc 5" w:uiPriority="39" w:semiHidden="1" w:unhideWhenUsed="1"/>
+    <w:lsdException w:name="toc 6" w:uiPriority="39" w:semiHidden="1" w:unhideWhenUsed="1"/>
+    <w:lsdException w:name="toc 7" w:uiPriority="39" w:semiHidden="1" w:unhideWhenUsed="1"/>
+    <w:lsdException w:name="toc 8" w:uiPriority="39" w:semiHidden="1" w:unhideWhenUsed="1"/>
+    <w:lsdException w:name="toc 9" w:uiPriority="39" w:semiHidden="1" w:unhideWhenUsed="1"/>
     <w:lsdException w:name="Normal Indent" w:semiHidden="1" w:unhideWhenUsed="1"/>
     <w:lsdException w:name="footnote text" w:semiHidden="1" w:unhideWhenUsed="1"/>
     <w:lsdException w:name="annotation text" w:semiHidden="1" w:unhideWhenUsed="1"/>
     <w:lsdException w:name="header" w:semiHidden="1" w:unhideWhenUsed="1"/>
     <w:lsdException w:name="footer" w:semiHidden="1" w:unhideWhenUsed="1"/>
     <w:lsdException w:name="index heading" w:semiHidden="1" w:unhideWhenUsed="1"/>
-    <w:lsdException w:name="caption" w:semiHidden="1" w:uiPriority="35" w:unhideWhenUsed="1" w:qFormat="1"/>
+    <w:lsdException w:name="caption" w:uiPriority="35" w:semiHidden="1" w:unhideWhenUsed="1" w:qFormat="1"/>
     <w:lsdException w:name="table of figures" w:semiHidden="1" w:unhideWhenUsed="1"/>
     <w:lsdException w:name="envelope address" w:semiHidden="1" w:unhideWhenUsed="1"/>
     <w:lsdException w:name="envelope return" w:semiHidden="1" w:unhideWhenUsed="1"/>
@@ -1288,7 +1098,7 @@
     <w:lsdException w:name="Title" w:uiPriority="10" w:qFormat="1"/>
     <w:lsdException w:name="Closing" w:semiHidden="1" w:unhideWhenUsed="1"/>
     <w:lsdException w:name="Signature" w:semiHidden="1" w:unhideWhenUsed="1"/>
-    <w:lsdException w:name="Default Paragraph Font" w:semiHidden="1" w:uiPriority="1" w:unhideWhenUsed="1"/>
+    <w:lsdException w:name="Default Paragraph Font" w:uiPriority="1" w:semiHidden="1" w:unhideWhenUsed="1"/>
     <w:lsdException w:name="Body Text" w:semiHidden="1" w:unhideWhenUsed="1"/>
     <w:lsdException w:name="Body Text Indent" w:semiHidden="1" w:unhideWhenUsed="1"/>
     <w:lsdException w:name="List Continue" w:semiHidden="1" w:unhideWhenUsed="1"/>
@@ -1488,8 +1298,8 @@
     <w:lsdException w:name="Subtle Reference" w:uiPriority="31" w:qFormat="1"/>
     <w:lsdException w:name="Intense Reference" w:uiPriority="32" w:qFormat="1"/>
     <w:lsdException w:name="Book Title" w:uiPriority="33" w:qFormat="1"/>
-    <w:lsdException w:name="Bibliography" w:semiHidden="1" w:uiPriority="37" w:unhideWhenUsed="1"/>
-    <w:lsdException w:name="TOC Heading" w:semiHidden="1" w:uiPriority="39" w:unhideWhenUsed="1" w:qFormat="1"/>
+    <w:lsdException w:name="Bibliography" w:uiPriority="37" w:semiHidden="1" w:unhideWhenUsed="1"/>
+    <w:lsdException w:name="TOC Heading" w:uiPriority="39" w:semiHidden="1" w:unhideWhenUsed="1" w:qFormat="1"/>
     <w:lsdException w:name="Plain Table 1" w:uiPriority="41"/>
     <w:lsdException w:name="Plain Table 2" w:uiPriority="42"/>
     <w:lsdException w:name="Plain Table 3" w:uiPriority="43"/>
@@ -1595,31 +1405,159 @@
     <w:lsdException w:name="List Table 6 Colorful Accent 6" w:uiPriority="51"/>
     <w:lsdException w:name="List Table 7 Colorful Accent 6" w:uiPriority="52"/>
   </w:latentStyles>
-  <w:style w:type="paragraph" w:default="1" w:styleId="Normal">
+  <w:style w:type="paragraph" w:styleId="Normal" w:default="1">
     <w:name w:val="Normal"/>
     <w:qFormat/>
     <w:pPr>
-      <w:spacing w:after="160" w:line="259" w:lineRule="auto"/>
+      <w:widowControl/>
+      <w:bidi w:val="0"/>
+      <w:spacing w:lineRule="auto" w:line="259" w:before="0" w:after="160"/>
+      <w:jc w:val="left"/>
     </w:pPr>
     <w:rPr>
+      <w:rFonts w:ascii="Calibri" w:hAnsi="Calibri" w:eastAsia="Calibri" w:cs=""/>
       <w:color w:val="00000A"/>
       <w:sz w:val="22"/>
-      <w:lang w:val="en-US"/>
+      <w:szCs w:val="22"/>
+      <w:lang w:val="en-US" w:eastAsia="en-US" w:bidi="ar-SA"/>
     </w:rPr>
   </w:style>
   <w:style w:type="paragraph" w:styleId="Heading2">
-    <w:name w:val="heading 2"/>
+    <w:name w:val="Heading 2"/>
     <w:basedOn w:val="Heading"/>
     <w:qFormat/>
     <w:pPr>
       <w:outlineLvl w:val="1"/>
     </w:pPr>
+    <w:rPr/>
   </w:style>
-  <w:style w:type="character" w:default="1" w:styleId="DefaultParagraphFont">
+  <w:style w:type="character" w:styleId="DefaultParagraphFont" w:default="1">
     <w:name w:val="Default Paragraph Font"/>
     <w:uiPriority w:val="1"/>
     <w:semiHidden/>
     <w:unhideWhenUsed/>
+    <w:qFormat/>
+    <w:rPr/>
+  </w:style>
+  <w:style w:type="character" w:styleId="InternetLink" w:customStyle="1">
+    <w:name w:val="Internet Link"/>
+    <w:rPr>
+      <w:color w:val="000080"/>
+      <w:u w:val="single"/>
+    </w:rPr>
+  </w:style>
+  <w:style w:type="character" w:styleId="NumberingSymbols" w:customStyle="1">
+    <w:name w:val="Numbering Symbols"/>
+    <w:qFormat/>
+    <w:rPr/>
+  </w:style>
+  <w:style w:type="paragraph" w:styleId="Heading" w:customStyle="1">
+    <w:name w:val="Heading"/>
+    <w:basedOn w:val="Normal"/>
+    <w:next w:val="TextBody"/>
+    <w:qFormat/>
+    <w:pPr>
+      <w:keepNext/>
+      <w:spacing w:before="240" w:after="120"/>
+    </w:pPr>
+    <w:rPr>
+      <w:rFonts w:ascii="Liberation Sans" w:hAnsi="Liberation Sans" w:eastAsia="Microsoft YaHei" w:cs="Arial"/>
+      <w:sz w:val="28"/>
+      <w:szCs w:val="28"/>
+    </w:rPr>
+  </w:style>
+  <w:style w:type="paragraph" w:styleId="TextBody">
+    <w:name w:val="Body Text"/>
+    <w:basedOn w:val="Normal"/>
+    <w:pPr>
+      <w:spacing w:lineRule="auto" w:line="288" w:before="0" w:after="140"/>
+    </w:pPr>
+    <w:rPr/>
+  </w:style>
+  <w:style w:type="paragraph" w:styleId="List">
+    <w:name w:val="List"/>
+    <w:basedOn w:val="TextBody"/>
+    <w:pPr/>
+    <w:rPr>
+      <w:rFonts w:cs="Arial"/>
+    </w:rPr>
+  </w:style>
+  <w:style w:type="paragraph" w:styleId="Caption">
+    <w:name w:val="Caption"/>
+    <w:basedOn w:val="Normal"/>
+    <w:qFormat/>
+    <w:pPr>
+      <w:suppressLineNumbers/>
+      <w:spacing w:before="120" w:after="120"/>
+    </w:pPr>
+    <w:rPr>
+      <w:rFonts w:cs="Arial"/>
+      <w:i/>
+      <w:iCs/>
+      <w:sz w:val="24"/>
+      <w:szCs w:val="24"/>
+    </w:rPr>
+  </w:style>
+  <w:style w:type="paragraph" w:styleId="Index" w:customStyle="1">
+    <w:name w:val="Index"/>
+    <w:basedOn w:val="Normal"/>
+    <w:qFormat/>
+    <w:pPr>
+      <w:suppressLineNumbers/>
+    </w:pPr>
+    <w:rPr>
+      <w:rFonts w:cs="Arial"/>
+    </w:rPr>
+  </w:style>
+  <w:style w:type="paragraph" w:styleId="Caption1">
+    <w:name w:val="caption"/>
+    <w:basedOn w:val="Normal"/>
+    <w:qFormat/>
+    <w:pPr>
+      <w:suppressLineNumbers/>
+      <w:spacing w:before="120" w:after="120"/>
+    </w:pPr>
+    <w:rPr>
+      <w:rFonts w:cs="Arial"/>
+      <w:i/>
+      <w:iCs/>
+      <w:sz w:val="24"/>
+      <w:szCs w:val="24"/>
+    </w:rPr>
+  </w:style>
+  <w:style w:type="paragraph" w:styleId="Illustration" w:customStyle="1">
+    <w:name w:val="Illustration"/>
+    <w:basedOn w:val="Caption1"/>
+    <w:qFormat/>
+    <w:pPr/>
+    <w:rPr/>
+  </w:style>
+  <w:style w:type="paragraph" w:styleId="Figure" w:customStyle="1">
+    <w:name w:val="Figure"/>
+    <w:basedOn w:val="Caption1"/>
+    <w:qFormat/>
+    <w:pPr/>
+    <w:rPr/>
+  </w:style>
+  <w:style w:type="paragraph" w:styleId="FrameContents" w:customStyle="1">
+    <w:name w:val="Frame Contents"/>
+    <w:basedOn w:val="Normal"/>
+    <w:qFormat/>
+    <w:pPr/>
+    <w:rPr/>
+  </w:style>
+  <w:style w:type="paragraph" w:styleId="Footer">
+    <w:name w:val="Footer"/>
+    <w:basedOn w:val="Normal"/>
+    <w:pPr/>
+    <w:rPr/>
+  </w:style>
+  <w:style w:type="numbering" w:styleId="NoList" w:default="1">
+    <w:name w:val="No List"/>
+    <w:uiPriority w:val="99"/>
+    <w:semiHidden/>
+    <w:unhideWhenUsed/>
+    <w:qFormat/>
   </w:style>
   <w:style w:type="table" w:default="1" w:styleId="TableNormal">
     <w:name w:val="Normal Table"/>
@@ -1635,98 +1573,6 @@
         <w:right w:w="108" w:type="dxa"/>
       </w:tblCellMar>
     </w:tblPr>
-  </w:style>
-  <w:style w:type="numbering" w:default="1" w:styleId="NoList">
-    <w:name w:val="No List"/>
-    <w:uiPriority w:val="99"/>
-    <w:semiHidden/>
-    <w:unhideWhenUsed/>
-  </w:style>
-  <w:style w:type="character" w:customStyle="1" w:styleId="InternetLink">
-    <w:name w:val="Internet Link"/>
-    <w:rPr>
-      <w:color w:val="000080"/>
-      <w:u w:val="single"/>
-    </w:rPr>
-  </w:style>
-  <w:style w:type="character" w:customStyle="1" w:styleId="NumberingSymbols">
-    <w:name w:val="Numbering Symbols"/>
-    <w:qFormat/>
-  </w:style>
-  <w:style w:type="paragraph" w:customStyle="1" w:styleId="Heading">
-    <w:name w:val="Heading"/>
-    <w:basedOn w:val="Normal"/>
-    <w:next w:val="BodyText"/>
-    <w:qFormat/>
-    <w:pPr>
-      <w:keepNext/>
-      <w:spacing w:before="240" w:after="120"/>
-    </w:pPr>
-    <w:rPr>
-      <w:rFonts w:ascii="Liberation Sans" w:eastAsia="Microsoft YaHei" w:hAnsi="Liberation Sans" w:cs="Arial"/>
-      <w:sz w:val="28"/>
-      <w:szCs w:val="28"/>
-    </w:rPr>
-  </w:style>
-  <w:style w:type="paragraph" w:styleId="BodyText">
-    <w:name w:val="Body Text"/>
-    <w:basedOn w:val="Normal"/>
-    <w:pPr>
-      <w:spacing w:after="140" w:line="288" w:lineRule="auto"/>
-    </w:pPr>
-  </w:style>
-  <w:style w:type="paragraph" w:styleId="List">
-    <w:name w:val="List"/>
-    <w:basedOn w:val="BodyText"/>
-    <w:rPr>
-      <w:rFonts w:cs="Arial"/>
-    </w:rPr>
-  </w:style>
-  <w:style w:type="paragraph" w:styleId="Caption">
-    <w:name w:val="caption"/>
-    <w:basedOn w:val="Normal"/>
-    <w:qFormat/>
-    <w:pPr>
-      <w:suppressLineNumbers/>
-      <w:spacing w:before="120" w:after="120"/>
-    </w:pPr>
-    <w:rPr>
-      <w:rFonts w:cs="Arial"/>
-      <w:i/>
-      <w:iCs/>
-      <w:sz w:val="24"/>
-      <w:szCs w:val="24"/>
-    </w:rPr>
-  </w:style>
-  <w:style w:type="paragraph" w:customStyle="1" w:styleId="Index">
-    <w:name w:val="Index"/>
-    <w:basedOn w:val="Normal"/>
-    <w:qFormat/>
-    <w:pPr>
-      <w:suppressLineNumbers/>
-    </w:pPr>
-    <w:rPr>
-      <w:rFonts w:cs="Arial"/>
-    </w:rPr>
-  </w:style>
-  <w:style w:type="paragraph" w:customStyle="1" w:styleId="Illustration">
-    <w:name w:val="Illustration"/>
-    <w:basedOn w:val="Caption"/>
-    <w:qFormat/>
-  </w:style>
-  <w:style w:type="paragraph" w:customStyle="1" w:styleId="Figure">
-    <w:name w:val="Figure"/>
-    <w:basedOn w:val="Caption"/>
-    <w:qFormat/>
-  </w:style>
-  <w:style w:type="paragraph" w:customStyle="1" w:styleId="FrameContents">
-    <w:name w:val="Frame Contents"/>
-    <w:basedOn w:val="Normal"/>
-    <w:qFormat/>
-  </w:style>
-  <w:style w:type="paragraph" w:styleId="Footer">
-    <w:name w:val="footer"/>
-    <w:basedOn w:val="Normal"/>
   </w:style>
 </w:styles>
 </file>

</xml_diff>